<commit_message>
Cambios en el doc word (clase resta)
</commit_message>
<xml_diff>
--- a/AE-2 Control de versiones.docx
+++ b/AE-2 Control de versiones.docx
@@ -156,6 +156,22 @@
         <w:jc w:val="both"/>
         <w:rPr>
           <w:rFonts w:ascii="Times New Roman" w:hAnsi="Times New Roman" w:eastAsia="Times New Roman" w:cs="Times New Roman"/>
+          <w:b/>
+          <w:color w:val="auto"/>
+          <w:spacing w:val="0"/>
+          <w:position w:val="0"/>
+          <w:sz w:val="24"/>
+          <w:shd w:val="clear" w:fill="auto"/>
+        </w:rPr>
+      </w:pPr>
+    </w:p>
+    <w:p>
+      <w:pPr>
+        <w:spacing w:before="0" w:after="160" w:line="259" w:lineRule="auto"/>
+        <w:ind w:left="0" w:right="0" w:firstLine="0"/>
+        <w:jc w:val="both"/>
+        <w:rPr>
+          <w:rFonts w:ascii="Times New Roman" w:hAnsi="Times New Roman" w:eastAsia="Times New Roman" w:cs="Times New Roman"/>
           <w:color w:val="auto"/>
           <w:spacing w:val="0"/>
           <w:position w:val="0"/>
@@ -199,32 +215,6 @@
           <w:sz w:val="24"/>
           <w:shd w:val="clear" w:fill="auto"/>
         </w:rPr>
-        <w:t>Borja Ernesto Del Valle García</w:t>
-      </w:r>
-    </w:p>
-    <w:p>
-      <w:pPr>
-        <w:spacing w:before="0" w:after="160" w:line="259" w:lineRule="auto"/>
-        <w:ind w:left="0" w:right="0" w:firstLine="0"/>
-        <w:jc w:val="both"/>
-        <w:rPr>
-          <w:rFonts w:ascii="Times New Roman" w:hAnsi="Times New Roman" w:eastAsia="Times New Roman" w:cs="Times New Roman"/>
-          <w:color w:val="auto"/>
-          <w:spacing w:val="0"/>
-          <w:position w:val="0"/>
-          <w:sz w:val="24"/>
-          <w:shd w:val="clear" w:fill="auto"/>
-        </w:rPr>
-      </w:pPr>
-      <w:r>
-        <w:rPr>
-          <w:rFonts w:ascii="Times New Roman" w:hAnsi="Times New Roman" w:eastAsia="Times New Roman" w:cs="Times New Roman"/>
-          <w:color w:val="auto"/>
-          <w:spacing w:val="0"/>
-          <w:position w:val="0"/>
-          <w:sz w:val="24"/>
-          <w:shd w:val="clear" w:fill="auto"/>
-        </w:rPr>
         <w:t>Lidia Díaz Mendoza</w:t>
       </w:r>
     </w:p>
@@ -429,200 +419,141 @@
       </w:pPr>
       <w:r>
         <w:rPr>
-          <w:rFonts w:ascii="Times New Roman" w:hAnsi="Times New Roman" w:eastAsia="Times New Roman" w:cs="Times New Roman"/>
-          <w:color w:val="auto"/>
-          <w:spacing w:val="0"/>
-          <w:position w:val="0"/>
-          <w:sz w:val="24"/>
-          <w:shd w:val="clear" w:fill="auto"/>
-        </w:rPr>
-        <w:t>1. Resta (realizado por Borja Ernesto Del Valle García)</w:t>
-      </w:r>
-    </w:p>
-    <w:p>
-      <w:pPr>
-        <w:spacing w:before="0" w:after="160" w:line="259" w:lineRule="auto"/>
-        <w:ind w:left="0" w:right="0" w:firstLine="0"/>
-        <w:jc w:val="both"/>
-        <w:rPr>
-          <w:rFonts w:ascii="Times New Roman" w:hAnsi="Times New Roman" w:eastAsia="Times New Roman" w:cs="Times New Roman"/>
-          <w:color w:val="auto"/>
-          <w:spacing w:val="0"/>
-          <w:position w:val="0"/>
-          <w:sz w:val="24"/>
-          <w:shd w:val="clear" w:fill="auto"/>
-        </w:rPr>
-      </w:pPr>
-      <w:r>
-        <w:rPr>
-          <w:rFonts w:ascii="Times New Roman" w:hAnsi="Times New Roman" w:eastAsia="Times New Roman" w:cs="Times New Roman"/>
-          <w:color w:val="auto"/>
-          <w:spacing w:val="0"/>
-          <w:position w:val="0"/>
-          <w:sz w:val="24"/>
-          <w:shd w:val="clear" w:fill="auto"/>
-        </w:rPr>
-        <w:t>2. Suma (realizado por Lidia Díaz Mendoza)</w:t>
-      </w:r>
-    </w:p>
-    <w:p>
-      <w:pPr>
-        <w:spacing w:before="0" w:after="160" w:line="259" w:lineRule="auto"/>
-        <w:ind w:left="0" w:right="0" w:firstLine="0"/>
-        <w:jc w:val="both"/>
-        <w:rPr>
-          <w:rFonts w:ascii="Times New Roman" w:hAnsi="Times New Roman" w:eastAsia="Times New Roman" w:cs="Times New Roman"/>
-          <w:color w:val="auto"/>
-          <w:spacing w:val="0"/>
-          <w:position w:val="0"/>
-          <w:sz w:val="24"/>
-          <w:shd w:val="clear" w:fill="auto"/>
-        </w:rPr>
-      </w:pPr>
-      <w:r>
-        <w:rPr>
-          <w:rFonts w:ascii="Times New Roman" w:hAnsi="Times New Roman" w:eastAsia="Times New Roman" w:cs="Times New Roman"/>
-          <w:color w:val="auto"/>
-          <w:spacing w:val="0"/>
-          <w:position w:val="0"/>
-          <w:sz w:val="24"/>
-          <w:shd w:val="clear" w:fill="auto"/>
-        </w:rPr>
-        <w:t>3. Producto (realizado por Sergio Martínez Rivera)</w:t>
-      </w:r>
-    </w:p>
-    <w:p>
-      <w:pPr>
-        <w:spacing w:before="0" w:after="160" w:line="259" w:lineRule="auto"/>
-        <w:ind w:left="0" w:right="0" w:firstLine="0"/>
-        <w:jc w:val="both"/>
-        <w:rPr>
-          <w:rFonts w:ascii="Times New Roman" w:hAnsi="Times New Roman" w:eastAsia="Times New Roman" w:cs="Times New Roman"/>
-          <w:color w:val="auto"/>
-          <w:spacing w:val="0"/>
-          <w:position w:val="0"/>
-          <w:sz w:val="24"/>
-          <w:shd w:val="clear" w:fill="auto"/>
-        </w:rPr>
-      </w:pPr>
-      <w:r>
-        <w:rPr>
-          <w:rFonts w:ascii="Times New Roman" w:hAnsi="Times New Roman" w:eastAsia="Times New Roman" w:cs="Times New Roman"/>
-          <w:color w:val="auto"/>
-          <w:spacing w:val="0"/>
-          <w:position w:val="0"/>
-          <w:sz w:val="24"/>
-          <w:shd w:val="clear" w:fill="auto"/>
-        </w:rPr>
-        <w:t>4. Cociente (realizado por Carlos Rábago Torcates)</w:t>
-      </w:r>
-    </w:p>
-    <w:p>
-      <w:pPr>
-        <w:spacing w:before="0" w:after="160" w:line="259" w:lineRule="auto"/>
-        <w:ind w:left="0" w:right="0" w:firstLine="0"/>
-        <w:jc w:val="both"/>
-        <w:rPr>
-          <w:rFonts w:ascii="Times New Roman" w:hAnsi="Times New Roman" w:eastAsia="Times New Roman" w:cs="Times New Roman"/>
-          <w:color w:val="auto"/>
-          <w:spacing w:val="0"/>
-          <w:position w:val="0"/>
-          <w:sz w:val="24"/>
-          <w:shd w:val="clear" w:fill="auto"/>
-        </w:rPr>
-      </w:pPr>
-    </w:p>
-    <w:p>
-      <w:pPr>
-        <w:spacing w:before="0" w:after="160" w:line="259" w:lineRule="auto"/>
-        <w:ind w:left="0" w:right="0" w:firstLine="0"/>
-        <w:jc w:val="both"/>
-        <w:rPr>
-          <w:rFonts w:ascii="Times New Roman" w:hAnsi="Times New Roman" w:eastAsia="Times New Roman" w:cs="Times New Roman"/>
-          <w:color w:val="auto"/>
-          <w:spacing w:val="0"/>
-          <w:position w:val="0"/>
-          <w:sz w:val="24"/>
-          <w:shd w:val="clear" w:fill="auto"/>
-        </w:rPr>
-      </w:pPr>
-    </w:p>
-    <w:p>
-      <w:pPr>
-        <w:spacing w:before="0" w:after="160" w:line="259" w:lineRule="auto"/>
-        <w:ind w:left="0" w:right="0" w:firstLine="0"/>
-        <w:jc w:val="both"/>
-        <w:rPr>
-          <w:rFonts w:ascii="Times New Roman" w:hAnsi="Times New Roman" w:eastAsia="Times New Roman" w:cs="Times New Roman"/>
-          <w:b/>
-          <w:color w:val="auto"/>
-          <w:spacing w:val="0"/>
-          <w:position w:val="0"/>
-          <w:sz w:val="24"/>
-          <w:u w:val="single"/>
-          <w:shd w:val="clear" w:fill="auto"/>
-        </w:rPr>
-      </w:pPr>
-      <w:r>
-        <w:rPr>
-          <w:rFonts w:ascii="Times New Roman" w:hAnsi="Times New Roman" w:eastAsia="Times New Roman" w:cs="Times New Roman"/>
-          <w:b/>
-          <w:color w:val="auto"/>
-          <w:spacing w:val="0"/>
-          <w:position w:val="0"/>
-          <w:sz w:val="24"/>
-          <w:u w:val="single"/>
-          <w:shd w:val="clear" w:fill="auto"/>
-        </w:rPr>
-        <w:t>1. RESTA</w:t>
-      </w:r>
-    </w:p>
-    <w:p>
-      <w:pPr>
-        <w:spacing w:before="0" w:after="160" w:line="259" w:lineRule="auto"/>
-        <w:ind w:left="0" w:right="0" w:firstLine="0"/>
-        <w:jc w:val="both"/>
-        <w:rPr>
-          <w:rFonts w:ascii="Times New Roman" w:hAnsi="Times New Roman" w:eastAsia="Times New Roman" w:cs="Times New Roman"/>
-          <w:b/>
-          <w:color w:val="auto"/>
-          <w:spacing w:val="0"/>
-          <w:position w:val="0"/>
-          <w:sz w:val="24"/>
-          <w:u w:val="single"/>
-          <w:shd w:val="clear" w:fill="auto"/>
-        </w:rPr>
-      </w:pPr>
-    </w:p>
-    <w:p>
-      <w:pPr>
-        <w:spacing w:before="0" w:after="160" w:line="259" w:lineRule="auto"/>
-        <w:ind w:left="0" w:right="0" w:firstLine="0"/>
-        <w:jc w:val="both"/>
-        <w:rPr>
-          <w:rFonts w:ascii="Times New Roman" w:hAnsi="Times New Roman" w:eastAsia="Times New Roman" w:cs="Times New Roman"/>
-          <w:b/>
-          <w:color w:val="auto"/>
-          <w:spacing w:val="0"/>
-          <w:position w:val="0"/>
-          <w:sz w:val="24"/>
-          <w:u w:val="single"/>
-          <w:shd w:val="clear" w:fill="auto"/>
-        </w:rPr>
-      </w:pPr>
-      <w:r>
-        <w:rPr>
-          <w:rFonts w:ascii="Times New Roman" w:hAnsi="Times New Roman" w:eastAsia="Times New Roman" w:cs="Times New Roman"/>
-          <w:b/>
-          <w:color w:val="auto"/>
-          <w:spacing w:val="0"/>
-          <w:position w:val="0"/>
-          <w:sz w:val="24"/>
-          <w:u w:val="single"/>
-          <w:shd w:val="clear" w:fill="auto"/>
-        </w:rPr>
-        <w:t>2. SUMA</w:t>
-      </w:r>
+          <w:rFonts w:hint="default" w:ascii="Times New Roman" w:hAnsi="Times New Roman" w:eastAsia="Times New Roman" w:cs="Times New Roman"/>
+          <w:color w:val="auto"/>
+          <w:spacing w:val="0"/>
+          <w:position w:val="0"/>
+          <w:sz w:val="24"/>
+          <w:shd w:val="clear" w:fill="auto"/>
+          <w:lang w:val="es-ES"/>
+        </w:rPr>
+        <w:t>1</w:t>
+      </w:r>
+      <w:r>
+        <w:rPr>
+          <w:rFonts w:ascii="Times New Roman" w:hAnsi="Times New Roman" w:eastAsia="Times New Roman" w:cs="Times New Roman"/>
+          <w:color w:val="auto"/>
+          <w:spacing w:val="0"/>
+          <w:position w:val="0"/>
+          <w:sz w:val="24"/>
+          <w:shd w:val="clear" w:fill="auto"/>
+        </w:rPr>
+        <w:t>. Suma (realizado por Lidia Díaz Mendoza)</w:t>
+      </w:r>
+    </w:p>
+    <w:p>
+      <w:pPr>
+        <w:spacing w:before="0" w:after="160" w:line="259" w:lineRule="auto"/>
+        <w:ind w:left="0" w:right="0" w:firstLine="0"/>
+        <w:jc w:val="both"/>
+        <w:rPr>
+          <w:rFonts w:ascii="Times New Roman" w:hAnsi="Times New Roman" w:eastAsia="Times New Roman" w:cs="Times New Roman"/>
+          <w:color w:val="auto"/>
+          <w:spacing w:val="0"/>
+          <w:position w:val="0"/>
+          <w:sz w:val="24"/>
+          <w:shd w:val="clear" w:fill="auto"/>
+        </w:rPr>
+      </w:pPr>
+      <w:r>
+        <w:rPr>
+          <w:rFonts w:hint="default" w:ascii="Times New Roman" w:hAnsi="Times New Roman" w:eastAsia="Times New Roman" w:cs="Times New Roman"/>
+          <w:color w:val="auto"/>
+          <w:spacing w:val="0"/>
+          <w:position w:val="0"/>
+          <w:sz w:val="24"/>
+          <w:shd w:val="clear" w:fill="auto"/>
+          <w:lang w:val="es-ES"/>
+        </w:rPr>
+        <w:t>2</w:t>
+      </w:r>
+      <w:r>
+        <w:rPr>
+          <w:rFonts w:ascii="Times New Roman" w:hAnsi="Times New Roman" w:eastAsia="Times New Roman" w:cs="Times New Roman"/>
+          <w:color w:val="auto"/>
+          <w:spacing w:val="0"/>
+          <w:position w:val="0"/>
+          <w:sz w:val="24"/>
+          <w:shd w:val="clear" w:fill="auto"/>
+        </w:rPr>
+        <w:t>. Producto (realizado por Sergio Martínez Rivera)</w:t>
+      </w:r>
+    </w:p>
+    <w:p>
+      <w:pPr>
+        <w:spacing w:before="0" w:after="160" w:line="259" w:lineRule="auto"/>
+        <w:ind w:left="0" w:right="0" w:firstLine="0"/>
+        <w:jc w:val="both"/>
+        <w:rPr>
+          <w:rFonts w:ascii="Times New Roman" w:hAnsi="Times New Roman" w:eastAsia="Times New Roman" w:cs="Times New Roman"/>
+          <w:color w:val="auto"/>
+          <w:spacing w:val="0"/>
+          <w:position w:val="0"/>
+          <w:sz w:val="24"/>
+          <w:shd w:val="clear" w:fill="auto"/>
+        </w:rPr>
+      </w:pPr>
+      <w:r>
+        <w:rPr>
+          <w:rFonts w:hint="default" w:ascii="Times New Roman" w:hAnsi="Times New Roman" w:eastAsia="Times New Roman" w:cs="Times New Roman"/>
+          <w:color w:val="auto"/>
+          <w:spacing w:val="0"/>
+          <w:position w:val="0"/>
+          <w:sz w:val="24"/>
+          <w:shd w:val="clear" w:fill="auto"/>
+          <w:lang w:val="es-ES"/>
+        </w:rPr>
+        <w:t>3</w:t>
+      </w:r>
+      <w:r>
+        <w:rPr>
+          <w:rFonts w:ascii="Times New Roman" w:hAnsi="Times New Roman" w:eastAsia="Times New Roman" w:cs="Times New Roman"/>
+          <w:color w:val="auto"/>
+          <w:spacing w:val="0"/>
+          <w:position w:val="0"/>
+          <w:sz w:val="24"/>
+          <w:shd w:val="clear" w:fill="auto"/>
+        </w:rPr>
+        <w:t>. Cociente</w:t>
+      </w:r>
+      <w:r>
+        <w:rPr>
+          <w:rFonts w:hint="default" w:ascii="Times New Roman" w:hAnsi="Times New Roman" w:eastAsia="Times New Roman" w:cs="Times New Roman"/>
+          <w:color w:val="auto"/>
+          <w:spacing w:val="0"/>
+          <w:position w:val="0"/>
+          <w:sz w:val="24"/>
+          <w:shd w:val="clear" w:fill="auto"/>
+          <w:lang w:val="es-ES"/>
+        </w:rPr>
+        <w:t xml:space="preserve"> y Resta</w:t>
+      </w:r>
+      <w:r>
+        <w:rPr>
+          <w:rFonts w:ascii="Times New Roman" w:hAnsi="Times New Roman" w:eastAsia="Times New Roman" w:cs="Times New Roman"/>
+          <w:color w:val="auto"/>
+          <w:spacing w:val="0"/>
+          <w:position w:val="0"/>
+          <w:sz w:val="24"/>
+          <w:shd w:val="clear" w:fill="auto"/>
+        </w:rPr>
+        <w:t xml:space="preserve"> (realizado por Carlos Rábago Torcates)</w:t>
+      </w:r>
+    </w:p>
+    <w:p>
+      <w:pPr>
+        <w:spacing w:before="0" w:after="160" w:line="259" w:lineRule="auto"/>
+        <w:ind w:left="0" w:right="0" w:firstLine="0"/>
+        <w:jc w:val="both"/>
+        <w:rPr>
+          <w:rFonts w:ascii="Times New Roman" w:hAnsi="Times New Roman" w:eastAsia="Times New Roman" w:cs="Times New Roman"/>
+          <w:color w:val="auto"/>
+          <w:spacing w:val="0"/>
+          <w:position w:val="0"/>
+          <w:sz w:val="24"/>
+          <w:shd w:val="clear" w:fill="auto"/>
+        </w:rPr>
+      </w:pPr>
     </w:p>
     <w:p>
       <w:pPr>
@@ -631,618 +562,6 @@
           <w:numId w:val="1"/>
         </w:numPr>
         <w:spacing w:before="0" w:after="160" w:line="259" w:lineRule="auto"/>
-        <w:ind w:left="360" w:right="0" w:hanging="360"/>
-        <w:jc w:val="both"/>
-        <w:rPr>
-          <w:rFonts w:ascii="Times New Roman" w:hAnsi="Times New Roman" w:eastAsia="Times New Roman" w:cs="Times New Roman"/>
-          <w:color w:val="auto"/>
-          <w:spacing w:val="0"/>
-          <w:position w:val="0"/>
-          <w:sz w:val="24"/>
-          <w:shd w:val="clear" w:fill="auto"/>
-        </w:rPr>
-      </w:pPr>
-      <w:r>
-        <w:rPr>
-          <w:rFonts w:ascii="Times New Roman" w:hAnsi="Times New Roman" w:eastAsia="Times New Roman" w:cs="Times New Roman"/>
-          <w:color w:val="auto"/>
-          <w:spacing w:val="0"/>
-          <w:position w:val="0"/>
-          <w:sz w:val="24"/>
-          <w:shd w:val="clear" w:fill="auto"/>
-        </w:rPr>
-        <w:t xml:space="preserve">Lo primero que he hecho ha sido crearme una cuenta de GitHub para poder clonar el repositorio remoto que ha creado Carlos para el proyecto. Y luego clonarlo con </w:t>
-      </w:r>
-      <w:r>
-        <w:rPr>
-          <w:rFonts w:ascii="Times New Roman" w:hAnsi="Times New Roman" w:eastAsia="Times New Roman" w:cs="Times New Roman"/>
-          <w:b/>
-          <w:color w:val="auto"/>
-          <w:spacing w:val="0"/>
-          <w:position w:val="0"/>
-          <w:sz w:val="24"/>
-          <w:shd w:val="clear" w:fill="auto"/>
-        </w:rPr>
-        <w:t>git clone DIRECCION_REPOSITORIO_GITHUB</w:t>
-      </w:r>
-    </w:p>
-    <w:p>
-      <w:pPr>
-        <w:numPr>
-          <w:ilvl w:val="0"/>
-          <w:numId w:val="1"/>
-        </w:numPr>
-        <w:spacing w:before="0" w:after="160" w:line="259" w:lineRule="auto"/>
-        <w:ind w:left="360" w:right="0" w:hanging="360"/>
-        <w:jc w:val="both"/>
-        <w:rPr>
-          <w:rFonts w:ascii="Times New Roman" w:hAnsi="Times New Roman" w:eastAsia="Times New Roman" w:cs="Times New Roman"/>
-          <w:color w:val="auto"/>
-          <w:spacing w:val="0"/>
-          <w:position w:val="0"/>
-          <w:sz w:val="24"/>
-          <w:shd w:val="clear" w:fill="auto"/>
-        </w:rPr>
-      </w:pPr>
-      <w:r>
-        <w:rPr>
-          <w:rFonts w:ascii="Times New Roman" w:hAnsi="Times New Roman" w:eastAsia="Times New Roman" w:cs="Times New Roman"/>
-          <w:color w:val="auto"/>
-          <w:spacing w:val="0"/>
-          <w:position w:val="0"/>
-          <w:sz w:val="24"/>
-          <w:shd w:val="clear" w:fill="auto"/>
-        </w:rPr>
-        <w:t xml:space="preserve">Después, he creado una rama llamada Suma con el comando </w:t>
-      </w:r>
-      <w:r>
-        <w:rPr>
-          <w:rFonts w:ascii="Times New Roman" w:hAnsi="Times New Roman" w:eastAsia="Times New Roman" w:cs="Times New Roman"/>
-          <w:b/>
-          <w:color w:val="auto"/>
-          <w:spacing w:val="0"/>
-          <w:position w:val="0"/>
-          <w:sz w:val="24"/>
-          <w:shd w:val="clear" w:fill="auto"/>
-        </w:rPr>
-        <w:t>git checkout -b Suma</w:t>
-      </w:r>
-      <w:r>
-        <w:rPr>
-          <w:rFonts w:ascii="Times New Roman" w:hAnsi="Times New Roman" w:eastAsia="Times New Roman" w:cs="Times New Roman"/>
-          <w:color w:val="auto"/>
-          <w:spacing w:val="0"/>
-          <w:position w:val="0"/>
-          <w:sz w:val="24"/>
-          <w:shd w:val="clear" w:fill="auto"/>
-        </w:rPr>
-        <w:t xml:space="preserve"> para poder trabajar sobre mi parte del trabajo.</w:t>
-      </w:r>
-    </w:p>
-    <w:p>
-      <w:pPr>
-        <w:numPr>
-          <w:ilvl w:val="0"/>
-          <w:numId w:val="1"/>
-        </w:numPr>
-        <w:spacing w:before="0" w:after="160" w:line="259" w:lineRule="auto"/>
-        <w:ind w:left="360" w:right="0" w:hanging="360"/>
-        <w:jc w:val="both"/>
-        <w:rPr>
-          <w:rFonts w:ascii="Times New Roman" w:hAnsi="Times New Roman" w:eastAsia="Times New Roman" w:cs="Times New Roman"/>
-          <w:color w:val="auto"/>
-          <w:spacing w:val="0"/>
-          <w:position w:val="0"/>
-          <w:sz w:val="24"/>
-          <w:shd w:val="clear" w:fill="auto"/>
-        </w:rPr>
-      </w:pPr>
-      <w:r>
-        <w:rPr>
-          <w:rFonts w:ascii="Times New Roman" w:hAnsi="Times New Roman" w:eastAsia="Times New Roman" w:cs="Times New Roman"/>
-          <w:color w:val="auto"/>
-          <w:spacing w:val="0"/>
-          <w:position w:val="0"/>
-          <w:sz w:val="24"/>
-          <w:shd w:val="clear" w:fill="auto"/>
-        </w:rPr>
-        <w:t>He cambiado los nombres de los métodos para que sean más representativos y he implementado el código en los mismos.</w:t>
-      </w:r>
-    </w:p>
-    <w:p>
-      <w:pPr>
-        <w:numPr>
-          <w:ilvl w:val="0"/>
-          <w:numId w:val="1"/>
-        </w:numPr>
-        <w:spacing w:before="0" w:after="160" w:line="259" w:lineRule="auto"/>
-        <w:ind w:left="360" w:right="0" w:hanging="360"/>
-        <w:jc w:val="both"/>
-        <w:rPr>
-          <w:rFonts w:ascii="Times New Roman" w:hAnsi="Times New Roman" w:eastAsia="Times New Roman" w:cs="Times New Roman"/>
-          <w:color w:val="auto"/>
-          <w:spacing w:val="0"/>
-          <w:position w:val="0"/>
-          <w:sz w:val="24"/>
-          <w:shd w:val="clear" w:fill="auto"/>
-        </w:rPr>
-      </w:pPr>
-      <w:r>
-        <w:rPr>
-          <w:rFonts w:ascii="Times New Roman" w:hAnsi="Times New Roman" w:eastAsia="Times New Roman" w:cs="Times New Roman"/>
-          <w:color w:val="auto"/>
-          <w:spacing w:val="0"/>
-          <w:position w:val="0"/>
-          <w:sz w:val="24"/>
-          <w:shd w:val="clear" w:fill="auto"/>
-        </w:rPr>
-        <w:t>También he cambiado un poco la redacción de la documentación.</w:t>
-      </w:r>
-    </w:p>
-    <w:p>
-      <w:pPr>
-        <w:numPr>
-          <w:ilvl w:val="0"/>
-          <w:numId w:val="1"/>
-        </w:numPr>
-        <w:spacing w:before="0" w:after="160" w:line="259" w:lineRule="auto"/>
-        <w:ind w:left="360" w:right="0" w:hanging="360"/>
-        <w:jc w:val="both"/>
-        <w:rPr>
-          <w:rFonts w:ascii="Times New Roman" w:hAnsi="Times New Roman" w:eastAsia="Times New Roman" w:cs="Times New Roman"/>
-          <w:color w:val="auto"/>
-          <w:spacing w:val="0"/>
-          <w:position w:val="0"/>
-          <w:sz w:val="24"/>
-          <w:shd w:val="clear" w:fill="auto"/>
-        </w:rPr>
-      </w:pPr>
-      <w:r>
-        <w:rPr>
-          <w:rFonts w:ascii="Times New Roman" w:hAnsi="Times New Roman" w:eastAsia="Times New Roman" w:cs="Times New Roman"/>
-          <w:color w:val="auto"/>
-          <w:spacing w:val="0"/>
-          <w:position w:val="0"/>
-          <w:sz w:val="24"/>
-          <w:shd w:val="clear" w:fill="auto"/>
-        </w:rPr>
-        <w:t xml:space="preserve">A continuación, he ido haciendo pruebas en el </w:t>
-      </w:r>
-      <w:r>
-        <w:rPr>
-          <w:rFonts w:ascii="Times New Roman" w:hAnsi="Times New Roman" w:eastAsia="Times New Roman" w:cs="Times New Roman"/>
-          <w:b/>
-          <w:color w:val="auto"/>
-          <w:spacing w:val="0"/>
-          <w:position w:val="0"/>
-          <w:sz w:val="24"/>
-          <w:shd w:val="clear" w:fill="auto"/>
-        </w:rPr>
-        <w:t xml:space="preserve">main Calculadora() </w:t>
-      </w:r>
-      <w:r>
-        <w:rPr>
-          <w:rFonts w:ascii="Times New Roman" w:hAnsi="Times New Roman" w:eastAsia="Times New Roman" w:cs="Times New Roman"/>
-          <w:color w:val="auto"/>
-          <w:spacing w:val="0"/>
-          <w:position w:val="0"/>
-          <w:sz w:val="24"/>
-          <w:shd w:val="clear" w:fill="auto"/>
-        </w:rPr>
-        <w:t>para ver que los métodos funcionaban.</w:t>
-      </w:r>
-    </w:p>
-    <w:p>
-      <w:pPr>
-        <w:numPr>
-          <w:ilvl w:val="0"/>
-          <w:numId w:val="1"/>
-        </w:numPr>
-        <w:spacing w:before="0" w:after="160" w:line="259" w:lineRule="auto"/>
-        <w:ind w:left="360" w:right="0" w:hanging="360"/>
-        <w:jc w:val="both"/>
-        <w:rPr>
-          <w:rFonts w:ascii="Times New Roman" w:hAnsi="Times New Roman" w:eastAsia="Times New Roman" w:cs="Times New Roman"/>
-          <w:color w:val="auto"/>
-          <w:spacing w:val="0"/>
-          <w:position w:val="0"/>
-          <w:sz w:val="24"/>
-          <w:shd w:val="clear" w:fill="auto"/>
-        </w:rPr>
-      </w:pPr>
-      <w:r>
-        <w:rPr>
-          <w:rFonts w:ascii="Times New Roman" w:hAnsi="Times New Roman" w:eastAsia="Times New Roman" w:cs="Times New Roman"/>
-          <w:color w:val="auto"/>
-          <w:spacing w:val="0"/>
-          <w:position w:val="0"/>
-          <w:sz w:val="24"/>
-          <w:shd w:val="clear" w:fill="auto"/>
-        </w:rPr>
-        <w:t xml:space="preserve">Cuando he terminado con las pruebas, he usado </w:t>
-      </w:r>
-      <w:r>
-        <w:rPr>
-          <w:rFonts w:ascii="Times New Roman" w:hAnsi="Times New Roman" w:eastAsia="Times New Roman" w:cs="Times New Roman"/>
-          <w:b/>
-          <w:color w:val="auto"/>
-          <w:spacing w:val="0"/>
-          <w:position w:val="0"/>
-          <w:sz w:val="24"/>
-          <w:shd w:val="clear" w:fill="auto"/>
-        </w:rPr>
-        <w:t xml:space="preserve">git add . </w:t>
-      </w:r>
-      <w:r>
-        <w:rPr>
-          <w:rFonts w:ascii="Times New Roman" w:hAnsi="Times New Roman" w:eastAsia="Times New Roman" w:cs="Times New Roman"/>
-          <w:color w:val="auto"/>
-          <w:spacing w:val="0"/>
-          <w:position w:val="0"/>
-          <w:sz w:val="24"/>
-          <w:shd w:val="clear" w:fill="auto"/>
-        </w:rPr>
-        <w:t xml:space="preserve">para pasar los cambios al stage y después hacer un commit con </w:t>
-      </w:r>
-      <w:r>
-        <w:rPr>
-          <w:rFonts w:ascii="Times New Roman" w:hAnsi="Times New Roman" w:eastAsia="Times New Roman" w:cs="Times New Roman"/>
-          <w:b/>
-          <w:color w:val="auto"/>
-          <w:spacing w:val="0"/>
-          <w:position w:val="0"/>
-          <w:sz w:val="24"/>
-          <w:shd w:val="clear" w:fill="auto"/>
-        </w:rPr>
-        <w:t>git commit -m "comentario".</w:t>
-      </w:r>
-    </w:p>
-    <w:p>
-      <w:pPr>
-        <w:numPr>
-          <w:ilvl w:val="0"/>
-          <w:numId w:val="1"/>
-        </w:numPr>
-        <w:spacing w:before="0" w:after="160" w:line="259" w:lineRule="auto"/>
-        <w:ind w:left="360" w:right="0" w:hanging="360"/>
-        <w:jc w:val="both"/>
-        <w:rPr>
-          <w:rFonts w:ascii="Times New Roman" w:hAnsi="Times New Roman" w:eastAsia="Times New Roman" w:cs="Times New Roman"/>
-          <w:color w:val="auto"/>
-          <w:spacing w:val="0"/>
-          <w:position w:val="0"/>
-          <w:sz w:val="24"/>
-          <w:shd w:val="clear" w:fill="auto"/>
-        </w:rPr>
-      </w:pPr>
-      <w:r>
-        <w:rPr>
-          <w:rFonts w:ascii="Times New Roman" w:hAnsi="Times New Roman" w:eastAsia="Times New Roman" w:cs="Times New Roman"/>
-          <w:color w:val="auto"/>
-          <w:spacing w:val="0"/>
-          <w:position w:val="0"/>
-          <w:sz w:val="24"/>
-          <w:shd w:val="clear" w:fill="auto"/>
-        </w:rPr>
-        <w:t xml:space="preserve">Después he descomentado el atributo acumulado (lo habíamos comentado porque daba un error al no tener el código implementado) y he implementado el código del método. Para comprobar que funcionaba, he creado el método </w:t>
-      </w:r>
-      <w:r>
-        <w:rPr>
-          <w:rFonts w:ascii="Times New Roman" w:hAnsi="Times New Roman" w:eastAsia="Times New Roman" w:cs="Times New Roman"/>
-          <w:b/>
-          <w:color w:val="auto"/>
-          <w:spacing w:val="0"/>
-          <w:position w:val="0"/>
-          <w:sz w:val="24"/>
-          <w:shd w:val="clear" w:fill="auto"/>
-        </w:rPr>
-        <w:t xml:space="preserve">getValorAcumulado </w:t>
-      </w:r>
-      <w:r>
-        <w:rPr>
-          <w:rFonts w:ascii="Times New Roman" w:hAnsi="Times New Roman" w:eastAsia="Times New Roman" w:cs="Times New Roman"/>
-          <w:color w:val="auto"/>
-          <w:spacing w:val="0"/>
-          <w:position w:val="0"/>
-          <w:sz w:val="24"/>
-          <w:shd w:val="clear" w:fill="auto"/>
-        </w:rPr>
-        <w:t>y así mostrar la suma acumulada.</w:t>
-      </w:r>
-    </w:p>
-    <w:p>
-      <w:pPr>
-        <w:numPr>
-          <w:ilvl w:val="0"/>
-          <w:numId w:val="1"/>
-        </w:numPr>
-        <w:spacing w:before="0" w:after="160" w:line="259" w:lineRule="auto"/>
-        <w:ind w:left="360" w:right="0" w:hanging="360"/>
-        <w:jc w:val="both"/>
-        <w:rPr>
-          <w:rFonts w:ascii="Times New Roman" w:hAnsi="Times New Roman" w:eastAsia="Times New Roman" w:cs="Times New Roman"/>
-          <w:color w:val="auto"/>
-          <w:spacing w:val="0"/>
-          <w:position w:val="0"/>
-          <w:sz w:val="24"/>
-          <w:shd w:val="clear" w:fill="auto"/>
-        </w:rPr>
-      </w:pPr>
-      <w:r>
-        <w:rPr>
-          <w:rFonts w:ascii="Times New Roman" w:hAnsi="Times New Roman" w:eastAsia="Times New Roman" w:cs="Times New Roman"/>
-          <w:color w:val="auto"/>
-          <w:spacing w:val="0"/>
-          <w:position w:val="0"/>
-          <w:sz w:val="24"/>
-          <w:shd w:val="clear" w:fill="auto"/>
-        </w:rPr>
-        <w:t>Después de probar que funcionaba he vuelto a hacer stage y luego commit con los cambios.</w:t>
-      </w:r>
-    </w:p>
-    <w:p>
-      <w:pPr>
-        <w:numPr>
-          <w:ilvl w:val="0"/>
-          <w:numId w:val="1"/>
-        </w:numPr>
-        <w:spacing w:before="0" w:after="160" w:line="259" w:lineRule="auto"/>
-        <w:ind w:left="360" w:right="0" w:hanging="360"/>
-        <w:jc w:val="both"/>
-        <w:rPr>
-          <w:rFonts w:ascii="Times New Roman" w:hAnsi="Times New Roman" w:eastAsia="Times New Roman" w:cs="Times New Roman"/>
-          <w:color w:val="auto"/>
-          <w:spacing w:val="0"/>
-          <w:position w:val="0"/>
-          <w:sz w:val="24"/>
-          <w:shd w:val="clear" w:fill="auto"/>
-        </w:rPr>
-      </w:pPr>
-      <w:r>
-        <w:rPr>
-          <w:rFonts w:ascii="Times New Roman" w:hAnsi="Times New Roman" w:eastAsia="Times New Roman" w:cs="Times New Roman"/>
-          <w:color w:val="auto"/>
-          <w:spacing w:val="0"/>
-          <w:position w:val="0"/>
-          <w:sz w:val="24"/>
-          <w:shd w:val="clear" w:fill="auto"/>
-        </w:rPr>
-        <w:t xml:space="preserve">Cuando ya lo tenía todo, he cambiado a master con </w:t>
-      </w:r>
-      <w:r>
-        <w:rPr>
-          <w:rFonts w:ascii="Times New Roman" w:hAnsi="Times New Roman" w:eastAsia="Times New Roman" w:cs="Times New Roman"/>
-          <w:b/>
-          <w:color w:val="auto"/>
-          <w:spacing w:val="0"/>
-          <w:position w:val="0"/>
-          <w:sz w:val="24"/>
-          <w:shd w:val="clear" w:fill="auto"/>
-        </w:rPr>
-        <w:t xml:space="preserve">git checkout master </w:t>
-      </w:r>
-      <w:r>
-        <w:rPr>
-          <w:rFonts w:ascii="Times New Roman" w:hAnsi="Times New Roman" w:eastAsia="Times New Roman" w:cs="Times New Roman"/>
-          <w:color w:val="auto"/>
-          <w:spacing w:val="0"/>
-          <w:position w:val="0"/>
-          <w:sz w:val="24"/>
-          <w:shd w:val="clear" w:fill="auto"/>
-        </w:rPr>
-        <w:t xml:space="preserve">y he hecho </w:t>
-      </w:r>
-      <w:r>
-        <w:rPr>
-          <w:rFonts w:ascii="Times New Roman" w:hAnsi="Times New Roman" w:eastAsia="Times New Roman" w:cs="Times New Roman"/>
-          <w:b/>
-          <w:color w:val="auto"/>
-          <w:spacing w:val="0"/>
-          <w:position w:val="0"/>
-          <w:sz w:val="24"/>
-          <w:shd w:val="clear" w:fill="auto"/>
-        </w:rPr>
-        <w:t xml:space="preserve">git pull </w:t>
-      </w:r>
-      <w:r>
-        <w:rPr>
-          <w:rFonts w:ascii="Times New Roman" w:hAnsi="Times New Roman" w:eastAsia="Times New Roman" w:cs="Times New Roman"/>
-          <w:color w:val="auto"/>
-          <w:spacing w:val="0"/>
-          <w:position w:val="0"/>
-          <w:sz w:val="24"/>
-          <w:shd w:val="clear" w:fill="auto"/>
-        </w:rPr>
-        <w:t xml:space="preserve">por si mis compañeros habían hecho cambios. A continuación, he fusionado mi rama con la de master con </w:t>
-      </w:r>
-      <w:r>
-        <w:rPr>
-          <w:rFonts w:ascii="Times New Roman" w:hAnsi="Times New Roman" w:eastAsia="Times New Roman" w:cs="Times New Roman"/>
-          <w:b/>
-          <w:color w:val="auto"/>
-          <w:spacing w:val="0"/>
-          <w:position w:val="0"/>
-          <w:sz w:val="24"/>
-          <w:shd w:val="clear" w:fill="auto"/>
-        </w:rPr>
-        <w:t>git merge Suma</w:t>
-      </w:r>
-      <w:r>
-        <w:rPr>
-          <w:rFonts w:ascii="Times New Roman" w:hAnsi="Times New Roman" w:eastAsia="Times New Roman" w:cs="Times New Roman"/>
-          <w:color w:val="auto"/>
-          <w:spacing w:val="0"/>
-          <w:position w:val="0"/>
-          <w:sz w:val="24"/>
-          <w:shd w:val="clear" w:fill="auto"/>
-        </w:rPr>
-        <w:t>.</w:t>
-      </w:r>
-    </w:p>
-    <w:p>
-      <w:pPr>
-        <w:numPr>
-          <w:ilvl w:val="0"/>
-          <w:numId w:val="1"/>
-        </w:numPr>
-        <w:spacing w:before="0" w:after="160" w:line="259" w:lineRule="auto"/>
-        <w:ind w:left="360" w:right="0" w:hanging="360"/>
-        <w:jc w:val="both"/>
-        <w:rPr>
-          <w:rFonts w:ascii="Times New Roman" w:hAnsi="Times New Roman" w:eastAsia="Times New Roman" w:cs="Times New Roman"/>
-          <w:color w:val="auto"/>
-          <w:spacing w:val="0"/>
-          <w:position w:val="0"/>
-          <w:sz w:val="24"/>
-          <w:shd w:val="clear" w:fill="auto"/>
-        </w:rPr>
-      </w:pPr>
-      <w:r>
-        <w:rPr>
-          <w:rFonts w:ascii="Times New Roman" w:hAnsi="Times New Roman" w:eastAsia="Times New Roman" w:cs="Times New Roman"/>
-          <w:color w:val="auto"/>
-          <w:spacing w:val="0"/>
-          <w:position w:val="0"/>
-          <w:sz w:val="24"/>
-          <w:shd w:val="clear" w:fill="auto"/>
-        </w:rPr>
-        <w:t xml:space="preserve">Por último, he subido mis cambios al repositorio remoto con </w:t>
-      </w:r>
-      <w:r>
-        <w:rPr>
-          <w:rFonts w:ascii="Times New Roman" w:hAnsi="Times New Roman" w:eastAsia="Times New Roman" w:cs="Times New Roman"/>
-          <w:b/>
-          <w:color w:val="auto"/>
-          <w:spacing w:val="0"/>
-          <w:position w:val="0"/>
-          <w:sz w:val="24"/>
-          <w:shd w:val="clear" w:fill="auto"/>
-        </w:rPr>
-        <w:t>git push origin master</w:t>
-      </w:r>
-      <w:r>
-        <w:rPr>
-          <w:rFonts w:ascii="Times New Roman" w:hAnsi="Times New Roman" w:eastAsia="Times New Roman" w:cs="Times New Roman"/>
-          <w:color w:val="auto"/>
-          <w:spacing w:val="0"/>
-          <w:position w:val="0"/>
-          <w:sz w:val="24"/>
-          <w:shd w:val="clear" w:fill="auto"/>
-        </w:rPr>
-        <w:t>.</w:t>
-      </w:r>
-    </w:p>
-    <w:p>
-      <w:pPr>
-        <w:numPr>
-          <w:ilvl w:val="0"/>
-          <w:numId w:val="1"/>
-        </w:numPr>
-        <w:spacing w:before="0" w:after="160" w:line="259" w:lineRule="auto"/>
-        <w:ind w:left="360" w:right="0" w:hanging="360"/>
-        <w:jc w:val="both"/>
-        <w:rPr>
-          <w:rFonts w:ascii="Times New Roman" w:hAnsi="Times New Roman" w:eastAsia="Times New Roman" w:cs="Times New Roman"/>
-          <w:color w:val="auto"/>
-          <w:spacing w:val="0"/>
-          <w:position w:val="0"/>
-          <w:sz w:val="24"/>
-          <w:shd w:val="clear" w:fill="auto"/>
-        </w:rPr>
-      </w:pPr>
-      <w:r>
-        <w:rPr>
-          <w:rFonts w:ascii="Times New Roman" w:hAnsi="Times New Roman" w:eastAsia="Times New Roman" w:cs="Times New Roman"/>
-          <w:color w:val="auto"/>
-          <w:spacing w:val="0"/>
-          <w:position w:val="0"/>
-          <w:sz w:val="24"/>
-          <w:shd w:val="clear" w:fill="auto"/>
-        </w:rPr>
-        <w:t xml:space="preserve">Como era necesario un documento sobre la actividad, Carlos ha creado el documento, para que cada uno de nosotros rellene su parte. He hecho un </w:t>
-      </w:r>
-      <w:r>
-        <w:rPr>
-          <w:rFonts w:ascii="Times New Roman" w:hAnsi="Times New Roman" w:eastAsia="Times New Roman" w:cs="Times New Roman"/>
-          <w:b/>
-          <w:color w:val="auto"/>
-          <w:spacing w:val="0"/>
-          <w:position w:val="0"/>
-          <w:sz w:val="24"/>
-          <w:shd w:val="clear" w:fill="auto"/>
-        </w:rPr>
-        <w:t xml:space="preserve">git pull </w:t>
-      </w:r>
-      <w:r>
-        <w:rPr>
-          <w:rFonts w:ascii="Times New Roman" w:hAnsi="Times New Roman" w:eastAsia="Times New Roman" w:cs="Times New Roman"/>
-          <w:color w:val="auto"/>
-          <w:spacing w:val="0"/>
-          <w:position w:val="0"/>
-          <w:sz w:val="24"/>
-          <w:shd w:val="clear" w:fill="auto"/>
-        </w:rPr>
-        <w:t xml:space="preserve">para sincronizarlo, lo he rellenado y lo he vuelto a subir con un </w:t>
-      </w:r>
-      <w:r>
-        <w:rPr>
-          <w:rFonts w:ascii="Times New Roman" w:hAnsi="Times New Roman" w:eastAsia="Times New Roman" w:cs="Times New Roman"/>
-          <w:b/>
-          <w:color w:val="auto"/>
-          <w:spacing w:val="0"/>
-          <w:position w:val="0"/>
-          <w:sz w:val="24"/>
-          <w:shd w:val="clear" w:fill="auto"/>
-        </w:rPr>
-        <w:t>git push origin master</w:t>
-      </w:r>
-      <w:r>
-        <w:rPr>
-          <w:rFonts w:ascii="Times New Roman" w:hAnsi="Times New Roman" w:eastAsia="Times New Roman" w:cs="Times New Roman"/>
-          <w:color w:val="auto"/>
-          <w:spacing w:val="0"/>
-          <w:position w:val="0"/>
-          <w:sz w:val="24"/>
-          <w:shd w:val="clear" w:fill="auto"/>
-        </w:rPr>
-        <w:t>.</w:t>
-      </w:r>
-    </w:p>
-    <w:p>
-      <w:pPr>
-        <w:spacing w:before="0" w:after="160" w:line="259" w:lineRule="auto"/>
-        <w:ind w:left="0" w:right="0" w:firstLine="0"/>
-        <w:jc w:val="both"/>
-        <w:rPr>
-          <w:rFonts w:ascii="Times New Roman" w:hAnsi="Times New Roman" w:eastAsia="Times New Roman" w:cs="Times New Roman"/>
-          <w:b/>
-          <w:color w:val="auto"/>
-          <w:spacing w:val="0"/>
-          <w:position w:val="0"/>
-          <w:sz w:val="24"/>
-          <w:shd w:val="clear" w:fill="auto"/>
-        </w:rPr>
-      </w:pPr>
-    </w:p>
-    <w:p>
-      <w:pPr>
-        <w:spacing w:before="0" w:after="160" w:line="259" w:lineRule="auto"/>
-        <w:ind w:left="0" w:right="0" w:firstLine="0"/>
-        <w:jc w:val="both"/>
-        <w:rPr>
-          <w:rFonts w:ascii="Times New Roman" w:hAnsi="Times New Roman" w:eastAsia="Times New Roman" w:cs="Times New Roman"/>
-          <w:b/>
-          <w:color w:val="auto"/>
-          <w:spacing w:val="0"/>
-          <w:position w:val="0"/>
-          <w:sz w:val="24"/>
-          <w:shd w:val="clear" w:fill="auto"/>
-        </w:rPr>
-      </w:pPr>
-    </w:p>
-    <w:p>
-      <w:pPr>
-        <w:spacing w:before="0" w:after="160" w:line="259" w:lineRule="auto"/>
         <w:ind w:left="0" w:right="0" w:firstLine="0"/>
         <w:jc w:val="both"/>
         <w:rPr>
@@ -1267,25 +586,8 @@
           <w:u w:val="single"/>
           <w:shd w:val="clear" w:fill="auto"/>
         </w:rPr>
-        <w:t>3. PRODUCTO</w:t>
-      </w:r>
-    </w:p>
-    <w:p>
-      <w:pPr>
-        <w:spacing w:before="0" w:after="160" w:line="259" w:lineRule="auto"/>
-        <w:ind w:left="0" w:right="0" w:firstLine="0"/>
-        <w:jc w:val="both"/>
-        <w:rPr>
-          <w:rFonts w:ascii="Times New Roman" w:hAnsi="Times New Roman" w:eastAsia="Times New Roman" w:cs="Times New Roman"/>
-          <w:b/>
-          <w:color w:val="auto"/>
-          <w:spacing w:val="0"/>
-          <w:position w:val="0"/>
-          <w:sz w:val="24"/>
-          <w:u w:val="single"/>
-          <w:shd w:val="clear" w:fill="auto"/>
-        </w:rPr>
-      </w:pPr>
+        <w:t>SUMA</w:t>
+      </w:r>
     </w:p>
     <w:p>
       <w:pPr>
@@ -1314,7 +616,19 @@
           <w:sz w:val="24"/>
           <w:shd w:val="clear" w:fill="auto"/>
         </w:rPr>
-        <w:t xml:space="preserve">Primero, he clonado el repositorio remoto creado por Carlos. </w:t>
+        <w:t xml:space="preserve">Lo primero que he hecho ha sido crearme una cuenta de GitHub para poder clonar el repositorio remoto que ha creado Carlos para el proyecto. Y luego clonarlo con </w:t>
+      </w:r>
+      <w:r>
+        <w:rPr>
+          <w:rFonts w:ascii="Times New Roman" w:hAnsi="Times New Roman" w:eastAsia="Times New Roman" w:cs="Times New Roman"/>
+          <w:b/>
+          <w:color w:val="auto"/>
+          <w:spacing w:val="0"/>
+          <w:position w:val="0"/>
+          <w:sz w:val="24"/>
+          <w:shd w:val="clear" w:fill="auto"/>
+        </w:rPr>
+        <w:t>git clone DIRECCION_REPOSITORIO_GITHUB</w:t>
       </w:r>
     </w:p>
     <w:p>
@@ -1344,7 +658,30 @@
           <w:sz w:val="24"/>
           <w:shd w:val="clear" w:fill="auto"/>
         </w:rPr>
-        <w:t>Una vez clonado, he creado una rama para trabajar sobre ella, donde he realizado la corrección de errores y las mejoras oportunas sobre mi clase producto de la actividad anterior. He pasado la documentación de mayúsculas a minúsculas y he cambiado la clase para que devuelva tan solo el resultado, en lugar de Strings.</w:t>
+        <w:t xml:space="preserve">Después, he creado una rama llamada Suma con el comando </w:t>
+      </w:r>
+      <w:r>
+        <w:rPr>
+          <w:rFonts w:ascii="Times New Roman" w:hAnsi="Times New Roman" w:eastAsia="Times New Roman" w:cs="Times New Roman"/>
+          <w:b/>
+          <w:color w:val="auto"/>
+          <w:spacing w:val="0"/>
+          <w:position w:val="0"/>
+          <w:sz w:val="24"/>
+          <w:shd w:val="clear" w:fill="auto"/>
+        </w:rPr>
+        <w:t>git checkout -b Suma</w:t>
+      </w:r>
+      <w:r>
+        <w:rPr>
+          <w:rFonts w:ascii="Times New Roman" w:hAnsi="Times New Roman" w:eastAsia="Times New Roman" w:cs="Times New Roman"/>
+          <w:color w:val="auto"/>
+          <w:spacing w:val="0"/>
+          <w:position w:val="0"/>
+          <w:sz w:val="24"/>
+          <w:shd w:val="clear" w:fill="auto"/>
+        </w:rPr>
+        <w:t xml:space="preserve"> para poder trabajar sobre mi parte del trabajo.</w:t>
       </w:r>
     </w:p>
     <w:p>
@@ -1374,7 +711,7 @@
           <w:sz w:val="24"/>
           <w:shd w:val="clear" w:fill="auto"/>
         </w:rPr>
-        <w:t xml:space="preserve">He creado una clase Main llamada Calculadora() sobre la que hemos ido trabajando e implementando el código todos los integrantes del grupo. </w:t>
+        <w:t>He cambiado los nombres de los métodos para que sean más representativos y he implementado el código en los mismos.</w:t>
       </w:r>
     </w:p>
     <w:p>
@@ -1404,7 +741,7 @@
           <w:sz w:val="24"/>
           <w:shd w:val="clear" w:fill="auto"/>
         </w:rPr>
-        <w:t>He implementado el código de la clase producto.</w:t>
+        <w:t>También he cambiado un poco la redacción de la documentación.</w:t>
       </w:r>
     </w:p>
     <w:p>
@@ -1434,7 +771,30 @@
           <w:sz w:val="24"/>
           <w:shd w:val="clear" w:fill="auto"/>
         </w:rPr>
-        <w:t xml:space="preserve">Una vez realizados estos cambios, he realizado el git add . </w:t>
+        <w:t xml:space="preserve">A continuación, he ido haciendo pruebas en el </w:t>
+      </w:r>
+      <w:r>
+        <w:rPr>
+          <w:rFonts w:ascii="Times New Roman" w:hAnsi="Times New Roman" w:eastAsia="Times New Roman" w:cs="Times New Roman"/>
+          <w:b/>
+          <w:color w:val="auto"/>
+          <w:spacing w:val="0"/>
+          <w:position w:val="0"/>
+          <w:sz w:val="24"/>
+          <w:shd w:val="clear" w:fill="auto"/>
+        </w:rPr>
+        <w:t xml:space="preserve">main Calculadora() </w:t>
+      </w:r>
+      <w:r>
+        <w:rPr>
+          <w:rFonts w:ascii="Times New Roman" w:hAnsi="Times New Roman" w:eastAsia="Times New Roman" w:cs="Times New Roman"/>
+          <w:color w:val="auto"/>
+          <w:spacing w:val="0"/>
+          <w:position w:val="0"/>
+          <w:sz w:val="24"/>
+          <w:shd w:val="clear" w:fill="auto"/>
+        </w:rPr>
+        <w:t>para ver que los métodos funcionaban.</w:t>
       </w:r>
     </w:p>
     <w:p>
@@ -1464,7 +824,42 @@
           <w:sz w:val="24"/>
           <w:shd w:val="clear" w:fill="auto"/>
         </w:rPr>
-        <w:t xml:space="preserve">Luego, un git commit - m "comentario ". </w:t>
+        <w:t xml:space="preserve">Cuando he terminado con las pruebas, he usado </w:t>
+      </w:r>
+      <w:r>
+        <w:rPr>
+          <w:rFonts w:ascii="Times New Roman" w:hAnsi="Times New Roman" w:eastAsia="Times New Roman" w:cs="Times New Roman"/>
+          <w:b/>
+          <w:color w:val="auto"/>
+          <w:spacing w:val="0"/>
+          <w:position w:val="0"/>
+          <w:sz w:val="24"/>
+          <w:shd w:val="clear" w:fill="auto"/>
+        </w:rPr>
+        <w:t xml:space="preserve">git add . </w:t>
+      </w:r>
+      <w:r>
+        <w:rPr>
+          <w:rFonts w:ascii="Times New Roman" w:hAnsi="Times New Roman" w:eastAsia="Times New Roman" w:cs="Times New Roman"/>
+          <w:color w:val="auto"/>
+          <w:spacing w:val="0"/>
+          <w:position w:val="0"/>
+          <w:sz w:val="24"/>
+          <w:shd w:val="clear" w:fill="auto"/>
+        </w:rPr>
+        <w:t xml:space="preserve">para pasar los cambios al stage y después hacer un commit con </w:t>
+      </w:r>
+      <w:r>
+        <w:rPr>
+          <w:rFonts w:ascii="Times New Roman" w:hAnsi="Times New Roman" w:eastAsia="Times New Roman" w:cs="Times New Roman"/>
+          <w:b/>
+          <w:color w:val="auto"/>
+          <w:spacing w:val="0"/>
+          <w:position w:val="0"/>
+          <w:sz w:val="24"/>
+          <w:shd w:val="clear" w:fill="auto"/>
+        </w:rPr>
+        <w:t>git commit -m "comentario".</w:t>
       </w:r>
     </w:p>
     <w:p>
@@ -1494,7 +889,30 @@
           <w:sz w:val="24"/>
           <w:shd w:val="clear" w:fill="auto"/>
         </w:rPr>
-        <w:t>Me he movido a la rama master y la he fusionado con la rama con la que he estado trabajando con git merge NOMBRE_RAMA.</w:t>
+        <w:t xml:space="preserve">Después he descomentado el atributo acumulado (lo habíamos comentado porque daba un error al no tener el código implementado) y he implementado el código del método. Para comprobar que funcionaba, he creado el método </w:t>
+      </w:r>
+      <w:r>
+        <w:rPr>
+          <w:rFonts w:ascii="Times New Roman" w:hAnsi="Times New Roman" w:eastAsia="Times New Roman" w:cs="Times New Roman"/>
+          <w:b/>
+          <w:color w:val="auto"/>
+          <w:spacing w:val="0"/>
+          <w:position w:val="0"/>
+          <w:sz w:val="24"/>
+          <w:shd w:val="clear" w:fill="auto"/>
+        </w:rPr>
+        <w:t xml:space="preserve">getValorAcumulado </w:t>
+      </w:r>
+      <w:r>
+        <w:rPr>
+          <w:rFonts w:ascii="Times New Roman" w:hAnsi="Times New Roman" w:eastAsia="Times New Roman" w:cs="Times New Roman"/>
+          <w:color w:val="auto"/>
+          <w:spacing w:val="0"/>
+          <w:position w:val="0"/>
+          <w:sz w:val="24"/>
+          <w:shd w:val="clear" w:fill="auto"/>
+        </w:rPr>
+        <w:t>y así mostrar la suma acumulada.</w:t>
       </w:r>
     </w:p>
     <w:p>
@@ -1524,147 +942,261 @@
           <w:sz w:val="24"/>
           <w:shd w:val="clear" w:fill="auto"/>
         </w:rPr>
-        <w:t xml:space="preserve">Por último, he realizado el git push origin master para subir los cambios al repositorio remoto de GitHub. </w:t>
-      </w:r>
-    </w:p>
-    <w:p>
-      <w:pPr>
-        <w:spacing w:before="0" w:after="160" w:line="259" w:lineRule="auto"/>
-        <w:ind w:left="0" w:right="0" w:firstLine="0"/>
-        <w:jc w:val="both"/>
-        <w:rPr>
-          <w:rFonts w:ascii="Times New Roman" w:hAnsi="Times New Roman" w:eastAsia="Times New Roman" w:cs="Times New Roman"/>
-          <w:color w:val="auto"/>
-          <w:spacing w:val="0"/>
-          <w:position w:val="0"/>
-          <w:sz w:val="24"/>
-          <w:shd w:val="clear" w:fill="auto"/>
-        </w:rPr>
-      </w:pPr>
-    </w:p>
-    <w:p>
-      <w:pPr>
-        <w:spacing w:before="0" w:after="160" w:line="259" w:lineRule="auto"/>
-        <w:ind w:left="0" w:right="0" w:firstLine="0"/>
-        <w:jc w:val="both"/>
-        <w:rPr>
-          <w:rFonts w:ascii="Times New Roman" w:hAnsi="Times New Roman" w:eastAsia="Times New Roman" w:cs="Times New Roman"/>
-          <w:color w:val="auto"/>
-          <w:spacing w:val="0"/>
-          <w:position w:val="0"/>
-          <w:sz w:val="24"/>
-          <w:shd w:val="clear" w:fill="auto"/>
-        </w:rPr>
-      </w:pPr>
-      <w:r>
-        <w:rPr>
-          <w:rFonts w:ascii="Times New Roman" w:hAnsi="Times New Roman" w:eastAsia="Times New Roman" w:cs="Times New Roman"/>
-          <w:color w:val="auto"/>
-          <w:spacing w:val="0"/>
-          <w:position w:val="0"/>
-          <w:sz w:val="24"/>
-          <w:shd w:val="clear" w:fill="auto"/>
-        </w:rPr>
-        <w:t>*</w:t>
-      </w:r>
-      <w:r>
-        <w:rPr>
-          <w:rFonts w:ascii="Times New Roman" w:hAnsi="Times New Roman" w:eastAsia="Times New Roman" w:cs="Times New Roman"/>
-          <w:b/>
-          <w:color w:val="auto"/>
-          <w:spacing w:val="0"/>
-          <w:position w:val="0"/>
-          <w:sz w:val="24"/>
-          <w:shd w:val="clear" w:fill="auto"/>
-        </w:rPr>
-        <w:t xml:space="preserve">No </w:t>
-      </w:r>
-      <w:r>
-        <w:rPr>
-          <w:rFonts w:ascii="Times New Roman" w:hAnsi="Times New Roman" w:eastAsia="Times New Roman" w:cs="Times New Roman"/>
-          <w:color w:val="auto"/>
-          <w:spacing w:val="0"/>
-          <w:position w:val="0"/>
-          <w:sz w:val="24"/>
-          <w:shd w:val="clear" w:fill="auto"/>
-        </w:rPr>
-        <w:t xml:space="preserve">he realizado todo lo anteriormente descrito directamente en una rama. Una vez clonado he creado la rama  donde he implementado el código de la clase producto y he solventado los errores descritos de la actividad anterior. Una vez fusionada esa rama y subidos los cambios al GitHub he mirado que se hayan realizado correctamente y lo he informado al grupo para que cada uno pudiéramos ir mirando si se generaban correctamente los cambios. </w:t>
-      </w:r>
-    </w:p>
-    <w:p>
-      <w:pPr>
-        <w:spacing w:before="0" w:after="160" w:line="259" w:lineRule="auto"/>
-        <w:ind w:left="0" w:right="0" w:firstLine="0"/>
-        <w:jc w:val="both"/>
-        <w:rPr>
-          <w:rFonts w:ascii="Times New Roman" w:hAnsi="Times New Roman" w:eastAsia="Times New Roman" w:cs="Times New Roman"/>
-          <w:color w:val="auto"/>
-          <w:spacing w:val="0"/>
-          <w:position w:val="0"/>
-          <w:sz w:val="24"/>
-          <w:shd w:val="clear" w:fill="auto"/>
-        </w:rPr>
-      </w:pPr>
-      <w:r>
-        <w:rPr>
-          <w:rFonts w:ascii="Times New Roman" w:hAnsi="Times New Roman" w:eastAsia="Times New Roman" w:cs="Times New Roman"/>
-          <w:color w:val="auto"/>
-          <w:spacing w:val="0"/>
-          <w:position w:val="0"/>
-          <w:sz w:val="24"/>
-          <w:shd w:val="clear" w:fill="auto"/>
-        </w:rPr>
-        <w:t>La clase Calculadora() la he creado tras hacer un git pull para actualizar mi repositorio remoto con los cambios realizados por los compañeros,  y crearme otra rama, sobre la que he trabajado. De nuevo hice commit y la fusioné con la master para después hacer el git push.</w:t>
-      </w:r>
-    </w:p>
-    <w:p>
-      <w:pPr>
-        <w:spacing w:before="0" w:after="160" w:line="259" w:lineRule="auto"/>
-        <w:ind w:left="0" w:right="0" w:firstLine="0"/>
-        <w:jc w:val="both"/>
-        <w:rPr>
-          <w:rFonts w:ascii="Times New Roman" w:hAnsi="Times New Roman" w:eastAsia="Times New Roman" w:cs="Times New Roman"/>
-          <w:color w:val="auto"/>
-          <w:spacing w:val="0"/>
-          <w:position w:val="0"/>
-          <w:sz w:val="24"/>
-          <w:shd w:val="clear" w:fill="auto"/>
-        </w:rPr>
-      </w:pPr>
-      <w:r>
-        <w:rPr>
-          <w:rFonts w:ascii="Times New Roman" w:hAnsi="Times New Roman" w:eastAsia="Times New Roman" w:cs="Times New Roman"/>
-          <w:color w:val="auto"/>
-          <w:spacing w:val="0"/>
-          <w:position w:val="0"/>
-          <w:sz w:val="24"/>
-          <w:shd w:val="clear" w:fill="auto"/>
-        </w:rPr>
-        <w:t>Hice lo mismo para escribir esta parte del documento, así como la portada e índice.</w:t>
-      </w:r>
-    </w:p>
-    <w:p>
-      <w:pPr>
-        <w:spacing w:before="0" w:after="160" w:line="259" w:lineRule="auto"/>
-        <w:ind w:left="0" w:right="0" w:firstLine="0"/>
-        <w:jc w:val="both"/>
-        <w:rPr>
-          <w:rFonts w:ascii="Times New Roman" w:hAnsi="Times New Roman" w:eastAsia="Times New Roman" w:cs="Times New Roman"/>
-          <w:color w:val="auto"/>
-          <w:spacing w:val="0"/>
-          <w:position w:val="0"/>
-          <w:sz w:val="24"/>
-          <w:shd w:val="clear" w:fill="auto"/>
-        </w:rPr>
-      </w:pPr>
-    </w:p>
-    <w:p>
-      <w:pPr>
-        <w:spacing w:before="0" w:after="160" w:line="259" w:lineRule="auto"/>
-        <w:ind w:left="0" w:right="0" w:firstLine="0"/>
-        <w:jc w:val="both"/>
-        <w:rPr>
-          <w:rFonts w:ascii="Times New Roman" w:hAnsi="Times New Roman" w:eastAsia="Times New Roman" w:cs="Times New Roman"/>
+        <w:t>Después de probar que funcionaba he vuelto a hacer stage y luego commit con los cambios.</w:t>
+      </w:r>
+    </w:p>
+    <w:p>
+      <w:pPr>
+        <w:numPr>
+          <w:ilvl w:val="0"/>
+          <w:numId w:val="2"/>
+        </w:numPr>
+        <w:spacing w:before="0" w:after="160" w:line="259" w:lineRule="auto"/>
+        <w:ind w:left="360" w:right="0" w:hanging="360"/>
+        <w:jc w:val="both"/>
+        <w:rPr>
+          <w:rFonts w:ascii="Times New Roman" w:hAnsi="Times New Roman" w:eastAsia="Times New Roman" w:cs="Times New Roman"/>
+          <w:color w:val="auto"/>
+          <w:spacing w:val="0"/>
+          <w:position w:val="0"/>
+          <w:sz w:val="24"/>
+          <w:shd w:val="clear" w:fill="auto"/>
+        </w:rPr>
+      </w:pPr>
+      <w:r>
+        <w:rPr>
+          <w:rFonts w:ascii="Times New Roman" w:hAnsi="Times New Roman" w:eastAsia="Times New Roman" w:cs="Times New Roman"/>
+          <w:color w:val="auto"/>
+          <w:spacing w:val="0"/>
+          <w:position w:val="0"/>
+          <w:sz w:val="24"/>
+          <w:shd w:val="clear" w:fill="auto"/>
+        </w:rPr>
+        <w:t xml:space="preserve">Cuando ya lo tenía todo, he cambiado a master con </w:t>
+      </w:r>
+      <w:r>
+        <w:rPr>
+          <w:rFonts w:ascii="Times New Roman" w:hAnsi="Times New Roman" w:eastAsia="Times New Roman" w:cs="Times New Roman"/>
+          <w:b/>
+          <w:color w:val="auto"/>
+          <w:spacing w:val="0"/>
+          <w:position w:val="0"/>
+          <w:sz w:val="24"/>
+          <w:shd w:val="clear" w:fill="auto"/>
+        </w:rPr>
+        <w:t xml:space="preserve">git checkout master </w:t>
+      </w:r>
+      <w:r>
+        <w:rPr>
+          <w:rFonts w:ascii="Times New Roman" w:hAnsi="Times New Roman" w:eastAsia="Times New Roman" w:cs="Times New Roman"/>
+          <w:color w:val="auto"/>
+          <w:spacing w:val="0"/>
+          <w:position w:val="0"/>
+          <w:sz w:val="24"/>
+          <w:shd w:val="clear" w:fill="auto"/>
+        </w:rPr>
+        <w:t xml:space="preserve">y he hecho </w:t>
+      </w:r>
+      <w:r>
+        <w:rPr>
+          <w:rFonts w:ascii="Times New Roman" w:hAnsi="Times New Roman" w:eastAsia="Times New Roman" w:cs="Times New Roman"/>
+          <w:b/>
+          <w:color w:val="auto"/>
+          <w:spacing w:val="0"/>
+          <w:position w:val="0"/>
+          <w:sz w:val="24"/>
+          <w:shd w:val="clear" w:fill="auto"/>
+        </w:rPr>
+        <w:t xml:space="preserve">git pull </w:t>
+      </w:r>
+      <w:r>
+        <w:rPr>
+          <w:rFonts w:ascii="Times New Roman" w:hAnsi="Times New Roman" w:eastAsia="Times New Roman" w:cs="Times New Roman"/>
+          <w:color w:val="auto"/>
+          <w:spacing w:val="0"/>
+          <w:position w:val="0"/>
+          <w:sz w:val="24"/>
+          <w:shd w:val="clear" w:fill="auto"/>
+        </w:rPr>
+        <w:t xml:space="preserve">por si mis compañeros habían hecho cambios. A continuación, he fusionado mi rama con la de master con </w:t>
+      </w:r>
+      <w:r>
+        <w:rPr>
+          <w:rFonts w:ascii="Times New Roman" w:hAnsi="Times New Roman" w:eastAsia="Times New Roman" w:cs="Times New Roman"/>
+          <w:b/>
+          <w:color w:val="auto"/>
+          <w:spacing w:val="0"/>
+          <w:position w:val="0"/>
+          <w:sz w:val="24"/>
+          <w:shd w:val="clear" w:fill="auto"/>
+        </w:rPr>
+        <w:t>git merge Suma</w:t>
+      </w:r>
+      <w:r>
+        <w:rPr>
+          <w:rFonts w:ascii="Times New Roman" w:hAnsi="Times New Roman" w:eastAsia="Times New Roman" w:cs="Times New Roman"/>
+          <w:color w:val="auto"/>
+          <w:spacing w:val="0"/>
+          <w:position w:val="0"/>
+          <w:sz w:val="24"/>
+          <w:shd w:val="clear" w:fill="auto"/>
+        </w:rPr>
+        <w:t>.</w:t>
+      </w:r>
+    </w:p>
+    <w:p>
+      <w:pPr>
+        <w:numPr>
+          <w:ilvl w:val="0"/>
+          <w:numId w:val="2"/>
+        </w:numPr>
+        <w:spacing w:before="0" w:after="160" w:line="259" w:lineRule="auto"/>
+        <w:ind w:left="360" w:right="0" w:hanging="360"/>
+        <w:jc w:val="both"/>
+        <w:rPr>
+          <w:rFonts w:ascii="Times New Roman" w:hAnsi="Times New Roman" w:eastAsia="Times New Roman" w:cs="Times New Roman"/>
+          <w:color w:val="auto"/>
+          <w:spacing w:val="0"/>
+          <w:position w:val="0"/>
+          <w:sz w:val="24"/>
+          <w:shd w:val="clear" w:fill="auto"/>
+        </w:rPr>
+      </w:pPr>
+      <w:r>
+        <w:rPr>
+          <w:rFonts w:ascii="Times New Roman" w:hAnsi="Times New Roman" w:eastAsia="Times New Roman" w:cs="Times New Roman"/>
+          <w:color w:val="auto"/>
+          <w:spacing w:val="0"/>
+          <w:position w:val="0"/>
+          <w:sz w:val="24"/>
+          <w:shd w:val="clear" w:fill="auto"/>
+        </w:rPr>
+        <w:t xml:space="preserve">Por último, he subido mis cambios al repositorio remoto con </w:t>
+      </w:r>
+      <w:r>
+        <w:rPr>
+          <w:rFonts w:ascii="Times New Roman" w:hAnsi="Times New Roman" w:eastAsia="Times New Roman" w:cs="Times New Roman"/>
+          <w:b/>
+          <w:color w:val="auto"/>
+          <w:spacing w:val="0"/>
+          <w:position w:val="0"/>
+          <w:sz w:val="24"/>
+          <w:shd w:val="clear" w:fill="auto"/>
+        </w:rPr>
+        <w:t>git push origin master</w:t>
+      </w:r>
+      <w:r>
+        <w:rPr>
+          <w:rFonts w:ascii="Times New Roman" w:hAnsi="Times New Roman" w:eastAsia="Times New Roman" w:cs="Times New Roman"/>
+          <w:color w:val="auto"/>
+          <w:spacing w:val="0"/>
+          <w:position w:val="0"/>
+          <w:sz w:val="24"/>
+          <w:shd w:val="clear" w:fill="auto"/>
+        </w:rPr>
+        <w:t>.</w:t>
+      </w:r>
+    </w:p>
+    <w:p>
+      <w:pPr>
+        <w:numPr>
+          <w:ilvl w:val="0"/>
+          <w:numId w:val="2"/>
+        </w:numPr>
+        <w:spacing w:before="0" w:after="160" w:line="259" w:lineRule="auto"/>
+        <w:ind w:left="360" w:right="0" w:hanging="360"/>
+        <w:jc w:val="both"/>
+        <w:rPr>
+          <w:rFonts w:ascii="Times New Roman" w:hAnsi="Times New Roman" w:eastAsia="Times New Roman" w:cs="Times New Roman"/>
+          <w:color w:val="auto"/>
+          <w:spacing w:val="0"/>
+          <w:position w:val="0"/>
+          <w:sz w:val="24"/>
+          <w:shd w:val="clear" w:fill="auto"/>
+        </w:rPr>
+      </w:pPr>
+      <w:r>
+        <w:rPr>
+          <w:rFonts w:ascii="Times New Roman" w:hAnsi="Times New Roman" w:eastAsia="Times New Roman" w:cs="Times New Roman"/>
+          <w:color w:val="auto"/>
+          <w:spacing w:val="0"/>
+          <w:position w:val="0"/>
+          <w:sz w:val="24"/>
+          <w:shd w:val="clear" w:fill="auto"/>
+        </w:rPr>
+        <w:t xml:space="preserve">Como era necesario un documento sobre la actividad, Carlos ha creado el documento, para que cada uno de nosotros rellene su parte. He hecho un </w:t>
+      </w:r>
+      <w:r>
+        <w:rPr>
+          <w:rFonts w:ascii="Times New Roman" w:hAnsi="Times New Roman" w:eastAsia="Times New Roman" w:cs="Times New Roman"/>
+          <w:b/>
+          <w:color w:val="auto"/>
+          <w:spacing w:val="0"/>
+          <w:position w:val="0"/>
+          <w:sz w:val="24"/>
+          <w:shd w:val="clear" w:fill="auto"/>
+        </w:rPr>
+        <w:t xml:space="preserve">git pull </w:t>
+      </w:r>
+      <w:r>
+        <w:rPr>
+          <w:rFonts w:ascii="Times New Roman" w:hAnsi="Times New Roman" w:eastAsia="Times New Roman" w:cs="Times New Roman"/>
+          <w:color w:val="auto"/>
+          <w:spacing w:val="0"/>
+          <w:position w:val="0"/>
+          <w:sz w:val="24"/>
+          <w:shd w:val="clear" w:fill="auto"/>
+        </w:rPr>
+        <w:t xml:space="preserve">para sincronizarlo, lo he rellenado y lo he vuelto a subir con un </w:t>
+      </w:r>
+      <w:r>
+        <w:rPr>
+          <w:rFonts w:ascii="Times New Roman" w:hAnsi="Times New Roman" w:eastAsia="Times New Roman" w:cs="Times New Roman"/>
+          <w:b/>
+          <w:color w:val="auto"/>
+          <w:spacing w:val="0"/>
+          <w:position w:val="0"/>
+          <w:sz w:val="24"/>
+          <w:shd w:val="clear" w:fill="auto"/>
+        </w:rPr>
+        <w:t>git push origin master</w:t>
+      </w:r>
+      <w:r>
+        <w:rPr>
+          <w:rFonts w:ascii="Times New Roman" w:hAnsi="Times New Roman" w:eastAsia="Times New Roman" w:cs="Times New Roman"/>
+          <w:color w:val="auto"/>
+          <w:spacing w:val="0"/>
+          <w:position w:val="0"/>
+          <w:sz w:val="24"/>
+          <w:shd w:val="clear" w:fill="auto"/>
+        </w:rPr>
+        <w:t>.</w:t>
+      </w:r>
+    </w:p>
+    <w:p>
+      <w:pPr>
+        <w:spacing w:before="0" w:after="160" w:line="259" w:lineRule="auto"/>
+        <w:ind w:left="0" w:right="0" w:firstLine="0"/>
+        <w:jc w:val="both"/>
+        <w:rPr>
+          <w:rFonts w:ascii="Times New Roman" w:hAnsi="Times New Roman" w:eastAsia="Times New Roman" w:cs="Times New Roman"/>
+          <w:b/>
+          <w:color w:val="auto"/>
+          <w:spacing w:val="0"/>
+          <w:position w:val="0"/>
+          <w:sz w:val="24"/>
+          <w:shd w:val="clear" w:fill="auto"/>
+        </w:rPr>
+      </w:pPr>
+    </w:p>
+    <w:p>
+      <w:pPr>
+        <w:spacing w:before="0" w:after="160" w:line="259" w:lineRule="auto"/>
+        <w:ind w:left="0" w:right="0" w:firstLine="0"/>
+        <w:jc w:val="both"/>
+        <w:rPr>
+          <w:rFonts w:ascii="Times New Roman" w:hAnsi="Times New Roman" w:eastAsia="Times New Roman" w:cs="Times New Roman"/>
+          <w:b/>
           <w:color w:val="auto"/>
           <w:spacing w:val="0"/>
           <w:position w:val="0"/>
@@ -1704,7 +1236,21 @@
           <w:u w:val="single"/>
           <w:shd w:val="clear" w:fill="auto"/>
         </w:rPr>
-        <w:t>COCIENTE</w:t>
+        <w:t xml:space="preserve"> PRODUCTO</w:t>
+      </w:r>
+      <w:r>
+        <w:rPr>
+          <w:rFonts w:hint="default" w:ascii="Times New Roman" w:hAnsi="Times New Roman" w:eastAsia="Times New Roman" w:cs="Times New Roman"/>
+          <w:b/>
+          <w:color w:val="auto"/>
+          <w:spacing w:val="0"/>
+          <w:position w:val="0"/>
+          <w:sz w:val="24"/>
+          <w:u w:val="single"/>
+          <w:shd w:val="clear" w:fill="auto"/>
+          <w:lang w:val="es-ES"/>
+        </w:rPr>
+        <w:t xml:space="preserve"> </w:t>
       </w:r>
     </w:p>
     <w:p>
@@ -1729,6 +1275,443 @@
         <w:numPr>
           <w:ilvl w:val="0"/>
           <w:numId w:val="4"/>
+        </w:numPr>
+        <w:spacing w:before="0" w:after="160" w:line="259" w:lineRule="auto"/>
+        <w:ind w:left="360" w:right="0" w:hanging="360"/>
+        <w:jc w:val="both"/>
+        <w:rPr>
+          <w:rFonts w:ascii="Times New Roman" w:hAnsi="Times New Roman" w:eastAsia="Times New Roman" w:cs="Times New Roman"/>
+          <w:color w:val="auto"/>
+          <w:spacing w:val="0"/>
+          <w:position w:val="0"/>
+          <w:sz w:val="24"/>
+          <w:shd w:val="clear" w:fill="auto"/>
+        </w:rPr>
+      </w:pPr>
+      <w:r>
+        <w:rPr>
+          <w:rFonts w:ascii="Times New Roman" w:hAnsi="Times New Roman" w:eastAsia="Times New Roman" w:cs="Times New Roman"/>
+          <w:color w:val="auto"/>
+          <w:spacing w:val="0"/>
+          <w:position w:val="0"/>
+          <w:sz w:val="24"/>
+          <w:shd w:val="clear" w:fill="auto"/>
+        </w:rPr>
+        <w:t xml:space="preserve">Primero, he clonado el repositorio remoto creado por Carlos. </w:t>
+      </w:r>
+    </w:p>
+    <w:p>
+      <w:pPr>
+        <w:numPr>
+          <w:ilvl w:val="0"/>
+          <w:numId w:val="4"/>
+        </w:numPr>
+        <w:spacing w:before="0" w:after="160" w:line="259" w:lineRule="auto"/>
+        <w:ind w:left="360" w:right="0" w:hanging="360"/>
+        <w:jc w:val="both"/>
+        <w:rPr>
+          <w:rFonts w:ascii="Times New Roman" w:hAnsi="Times New Roman" w:eastAsia="Times New Roman" w:cs="Times New Roman"/>
+          <w:color w:val="auto"/>
+          <w:spacing w:val="0"/>
+          <w:position w:val="0"/>
+          <w:sz w:val="24"/>
+          <w:shd w:val="clear" w:fill="auto"/>
+        </w:rPr>
+      </w:pPr>
+      <w:r>
+        <w:rPr>
+          <w:rFonts w:ascii="Times New Roman" w:hAnsi="Times New Roman" w:eastAsia="Times New Roman" w:cs="Times New Roman"/>
+          <w:color w:val="auto"/>
+          <w:spacing w:val="0"/>
+          <w:position w:val="0"/>
+          <w:sz w:val="24"/>
+          <w:shd w:val="clear" w:fill="auto"/>
+        </w:rPr>
+        <w:t>Una vez clonado, he creado una rama para trabajar sobre ella, donde he realizado la corrección de errores y las mejoras oportunas sobre mi clase producto de la actividad anterior. He pasado la documentación de mayúsculas a minúsculas y he cambiado la clase para que devuelva tan solo el resultado, en lugar de Strings.</w:t>
+      </w:r>
+    </w:p>
+    <w:p>
+      <w:pPr>
+        <w:numPr>
+          <w:ilvl w:val="0"/>
+          <w:numId w:val="4"/>
+        </w:numPr>
+        <w:spacing w:before="0" w:after="160" w:line="259" w:lineRule="auto"/>
+        <w:ind w:left="360" w:right="0" w:hanging="360"/>
+        <w:jc w:val="both"/>
+        <w:rPr>
+          <w:rFonts w:ascii="Times New Roman" w:hAnsi="Times New Roman" w:eastAsia="Times New Roman" w:cs="Times New Roman"/>
+          <w:color w:val="auto"/>
+          <w:spacing w:val="0"/>
+          <w:position w:val="0"/>
+          <w:sz w:val="24"/>
+          <w:shd w:val="clear" w:fill="auto"/>
+        </w:rPr>
+      </w:pPr>
+      <w:r>
+        <w:rPr>
+          <w:rFonts w:ascii="Times New Roman" w:hAnsi="Times New Roman" w:eastAsia="Times New Roman" w:cs="Times New Roman"/>
+          <w:color w:val="auto"/>
+          <w:spacing w:val="0"/>
+          <w:position w:val="0"/>
+          <w:sz w:val="24"/>
+          <w:shd w:val="clear" w:fill="auto"/>
+        </w:rPr>
+        <w:t xml:space="preserve">He creado una clase Main llamada Calculadora() sobre la que hemos ido trabajando e implementando el código todos los integrantes del grupo. </w:t>
+      </w:r>
+    </w:p>
+    <w:p>
+      <w:pPr>
+        <w:numPr>
+          <w:ilvl w:val="0"/>
+          <w:numId w:val="4"/>
+        </w:numPr>
+        <w:spacing w:before="0" w:after="160" w:line="259" w:lineRule="auto"/>
+        <w:ind w:left="360" w:right="0" w:hanging="360"/>
+        <w:jc w:val="both"/>
+        <w:rPr>
+          <w:rFonts w:ascii="Times New Roman" w:hAnsi="Times New Roman" w:eastAsia="Times New Roman" w:cs="Times New Roman"/>
+          <w:color w:val="auto"/>
+          <w:spacing w:val="0"/>
+          <w:position w:val="0"/>
+          <w:sz w:val="24"/>
+          <w:shd w:val="clear" w:fill="auto"/>
+        </w:rPr>
+      </w:pPr>
+      <w:r>
+        <w:rPr>
+          <w:rFonts w:ascii="Times New Roman" w:hAnsi="Times New Roman" w:eastAsia="Times New Roman" w:cs="Times New Roman"/>
+          <w:color w:val="auto"/>
+          <w:spacing w:val="0"/>
+          <w:position w:val="0"/>
+          <w:sz w:val="24"/>
+          <w:shd w:val="clear" w:fill="auto"/>
+        </w:rPr>
+        <w:t>He implementado el código de la clase producto.</w:t>
+      </w:r>
+    </w:p>
+    <w:p>
+      <w:pPr>
+        <w:numPr>
+          <w:ilvl w:val="0"/>
+          <w:numId w:val="4"/>
+        </w:numPr>
+        <w:spacing w:before="0" w:after="160" w:line="259" w:lineRule="auto"/>
+        <w:ind w:left="360" w:right="0" w:hanging="360"/>
+        <w:jc w:val="both"/>
+        <w:rPr>
+          <w:rFonts w:ascii="Times New Roman" w:hAnsi="Times New Roman" w:eastAsia="Times New Roman" w:cs="Times New Roman"/>
+          <w:color w:val="auto"/>
+          <w:spacing w:val="0"/>
+          <w:position w:val="0"/>
+          <w:sz w:val="24"/>
+          <w:shd w:val="clear" w:fill="auto"/>
+        </w:rPr>
+      </w:pPr>
+      <w:r>
+        <w:rPr>
+          <w:rFonts w:ascii="Times New Roman" w:hAnsi="Times New Roman" w:eastAsia="Times New Roman" w:cs="Times New Roman"/>
+          <w:color w:val="auto"/>
+          <w:spacing w:val="0"/>
+          <w:position w:val="0"/>
+          <w:sz w:val="24"/>
+          <w:shd w:val="clear" w:fill="auto"/>
+        </w:rPr>
+        <w:t xml:space="preserve">Una vez realizados estos cambios, he realizado el git add . </w:t>
+      </w:r>
+    </w:p>
+    <w:p>
+      <w:pPr>
+        <w:numPr>
+          <w:ilvl w:val="0"/>
+          <w:numId w:val="4"/>
+        </w:numPr>
+        <w:spacing w:before="0" w:after="160" w:line="259" w:lineRule="auto"/>
+        <w:ind w:left="360" w:right="0" w:hanging="360"/>
+        <w:jc w:val="both"/>
+        <w:rPr>
+          <w:rFonts w:ascii="Times New Roman" w:hAnsi="Times New Roman" w:eastAsia="Times New Roman" w:cs="Times New Roman"/>
+          <w:color w:val="auto"/>
+          <w:spacing w:val="0"/>
+          <w:position w:val="0"/>
+          <w:sz w:val="24"/>
+          <w:shd w:val="clear" w:fill="auto"/>
+        </w:rPr>
+      </w:pPr>
+      <w:r>
+        <w:rPr>
+          <w:rFonts w:ascii="Times New Roman" w:hAnsi="Times New Roman" w:eastAsia="Times New Roman" w:cs="Times New Roman"/>
+          <w:color w:val="auto"/>
+          <w:spacing w:val="0"/>
+          <w:position w:val="0"/>
+          <w:sz w:val="24"/>
+          <w:shd w:val="clear" w:fill="auto"/>
+        </w:rPr>
+        <w:t xml:space="preserve">Luego, un git commit - m "comentario ". </w:t>
+      </w:r>
+    </w:p>
+    <w:p>
+      <w:pPr>
+        <w:numPr>
+          <w:ilvl w:val="0"/>
+          <w:numId w:val="4"/>
+        </w:numPr>
+        <w:spacing w:before="0" w:after="160" w:line="259" w:lineRule="auto"/>
+        <w:ind w:left="360" w:right="0" w:hanging="360"/>
+        <w:jc w:val="both"/>
+        <w:rPr>
+          <w:rFonts w:ascii="Times New Roman" w:hAnsi="Times New Roman" w:eastAsia="Times New Roman" w:cs="Times New Roman"/>
+          <w:color w:val="auto"/>
+          <w:spacing w:val="0"/>
+          <w:position w:val="0"/>
+          <w:sz w:val="24"/>
+          <w:shd w:val="clear" w:fill="auto"/>
+        </w:rPr>
+      </w:pPr>
+      <w:r>
+        <w:rPr>
+          <w:rFonts w:ascii="Times New Roman" w:hAnsi="Times New Roman" w:eastAsia="Times New Roman" w:cs="Times New Roman"/>
+          <w:color w:val="auto"/>
+          <w:spacing w:val="0"/>
+          <w:position w:val="0"/>
+          <w:sz w:val="24"/>
+          <w:shd w:val="clear" w:fill="auto"/>
+        </w:rPr>
+        <w:t>Me he movido a la rama master y la he fusionado con la rama con la que he estado trabajando con git merge NOMBRE_RAMA.</w:t>
+      </w:r>
+    </w:p>
+    <w:p>
+      <w:pPr>
+        <w:numPr>
+          <w:ilvl w:val="0"/>
+          <w:numId w:val="4"/>
+        </w:numPr>
+        <w:spacing w:before="0" w:after="160" w:line="259" w:lineRule="auto"/>
+        <w:ind w:left="360" w:right="0" w:hanging="360"/>
+        <w:jc w:val="both"/>
+        <w:rPr>
+          <w:rFonts w:ascii="Times New Roman" w:hAnsi="Times New Roman" w:eastAsia="Times New Roman" w:cs="Times New Roman"/>
+          <w:color w:val="auto"/>
+          <w:spacing w:val="0"/>
+          <w:position w:val="0"/>
+          <w:sz w:val="24"/>
+          <w:shd w:val="clear" w:fill="auto"/>
+        </w:rPr>
+      </w:pPr>
+      <w:r>
+        <w:rPr>
+          <w:rFonts w:ascii="Times New Roman" w:hAnsi="Times New Roman" w:eastAsia="Times New Roman" w:cs="Times New Roman"/>
+          <w:color w:val="auto"/>
+          <w:spacing w:val="0"/>
+          <w:position w:val="0"/>
+          <w:sz w:val="24"/>
+          <w:shd w:val="clear" w:fill="auto"/>
+        </w:rPr>
+        <w:t xml:space="preserve">Por último, he realizado el git push origin master para subir los cambios al repositorio remoto de GitHub. </w:t>
+      </w:r>
+    </w:p>
+    <w:p>
+      <w:pPr>
+        <w:spacing w:before="0" w:after="160" w:line="259" w:lineRule="auto"/>
+        <w:ind w:left="0" w:right="0" w:firstLine="0"/>
+        <w:jc w:val="both"/>
+        <w:rPr>
+          <w:rFonts w:ascii="Times New Roman" w:hAnsi="Times New Roman" w:eastAsia="Times New Roman" w:cs="Times New Roman"/>
+          <w:color w:val="auto"/>
+          <w:spacing w:val="0"/>
+          <w:position w:val="0"/>
+          <w:sz w:val="24"/>
+          <w:shd w:val="clear" w:fill="auto"/>
+        </w:rPr>
+      </w:pPr>
+    </w:p>
+    <w:p>
+      <w:pPr>
+        <w:spacing w:before="0" w:after="160" w:line="259" w:lineRule="auto"/>
+        <w:ind w:left="0" w:right="0" w:firstLine="0"/>
+        <w:jc w:val="both"/>
+        <w:rPr>
+          <w:rFonts w:ascii="Times New Roman" w:hAnsi="Times New Roman" w:eastAsia="Times New Roman" w:cs="Times New Roman"/>
+          <w:color w:val="auto"/>
+          <w:spacing w:val="0"/>
+          <w:position w:val="0"/>
+          <w:sz w:val="24"/>
+          <w:shd w:val="clear" w:fill="auto"/>
+        </w:rPr>
+      </w:pPr>
+      <w:r>
+        <w:rPr>
+          <w:rFonts w:ascii="Times New Roman" w:hAnsi="Times New Roman" w:eastAsia="Times New Roman" w:cs="Times New Roman"/>
+          <w:color w:val="auto"/>
+          <w:spacing w:val="0"/>
+          <w:position w:val="0"/>
+          <w:sz w:val="24"/>
+          <w:shd w:val="clear" w:fill="auto"/>
+        </w:rPr>
+        <w:t>*</w:t>
+      </w:r>
+      <w:r>
+        <w:rPr>
+          <w:rFonts w:ascii="Times New Roman" w:hAnsi="Times New Roman" w:eastAsia="Times New Roman" w:cs="Times New Roman"/>
+          <w:b/>
+          <w:color w:val="auto"/>
+          <w:spacing w:val="0"/>
+          <w:position w:val="0"/>
+          <w:sz w:val="24"/>
+          <w:shd w:val="clear" w:fill="auto"/>
+        </w:rPr>
+        <w:t xml:space="preserve">No </w:t>
+      </w:r>
+      <w:r>
+        <w:rPr>
+          <w:rFonts w:ascii="Times New Roman" w:hAnsi="Times New Roman" w:eastAsia="Times New Roman" w:cs="Times New Roman"/>
+          <w:color w:val="auto"/>
+          <w:spacing w:val="0"/>
+          <w:position w:val="0"/>
+          <w:sz w:val="24"/>
+          <w:shd w:val="clear" w:fill="auto"/>
+        </w:rPr>
+        <w:t xml:space="preserve">he realizado todo lo anteriormente descrito directamente en una rama. Una vez clonado he creado la rama  donde he implementado el código de la clase producto y he solventado los errores descritos de la actividad anterior. Una vez fusionada esa rama y subidos los cambios al GitHub he mirado que se hayan realizado correctamente y lo he informado al grupo para que cada uno pudiéramos ir mirando si se generaban correctamente los cambios. </w:t>
+      </w:r>
+    </w:p>
+    <w:p>
+      <w:pPr>
+        <w:spacing w:before="0" w:after="160" w:line="259" w:lineRule="auto"/>
+        <w:ind w:left="0" w:right="0" w:firstLine="0"/>
+        <w:jc w:val="both"/>
+        <w:rPr>
+          <w:rFonts w:ascii="Times New Roman" w:hAnsi="Times New Roman" w:eastAsia="Times New Roman" w:cs="Times New Roman"/>
+          <w:color w:val="auto"/>
+          <w:spacing w:val="0"/>
+          <w:position w:val="0"/>
+          <w:sz w:val="24"/>
+          <w:shd w:val="clear" w:fill="auto"/>
+        </w:rPr>
+      </w:pPr>
+      <w:r>
+        <w:rPr>
+          <w:rFonts w:ascii="Times New Roman" w:hAnsi="Times New Roman" w:eastAsia="Times New Roman" w:cs="Times New Roman"/>
+          <w:color w:val="auto"/>
+          <w:spacing w:val="0"/>
+          <w:position w:val="0"/>
+          <w:sz w:val="24"/>
+          <w:shd w:val="clear" w:fill="auto"/>
+        </w:rPr>
+        <w:t>La clase Calculadora() la he creado tras hacer un git pull para actualizar mi repositorio remoto con los cambios realizados por los compañeros,  y crearme otra rama, sobre la que he trabajado. De nuevo hice commit y la fusioné con la master para después hacer el git push.</w:t>
+      </w:r>
+    </w:p>
+    <w:p>
+      <w:pPr>
+        <w:spacing w:before="0" w:after="160" w:line="259" w:lineRule="auto"/>
+        <w:ind w:left="0" w:right="0" w:firstLine="0"/>
+        <w:jc w:val="both"/>
+        <w:rPr>
+          <w:rFonts w:ascii="Times New Roman" w:hAnsi="Times New Roman" w:eastAsia="Times New Roman" w:cs="Times New Roman"/>
+          <w:color w:val="auto"/>
+          <w:spacing w:val="0"/>
+          <w:position w:val="0"/>
+          <w:sz w:val="24"/>
+          <w:shd w:val="clear" w:fill="auto"/>
+        </w:rPr>
+      </w:pPr>
+      <w:r>
+        <w:rPr>
+          <w:rFonts w:ascii="Times New Roman" w:hAnsi="Times New Roman" w:eastAsia="Times New Roman" w:cs="Times New Roman"/>
+          <w:color w:val="auto"/>
+          <w:spacing w:val="0"/>
+          <w:position w:val="0"/>
+          <w:sz w:val="24"/>
+          <w:shd w:val="clear" w:fill="auto"/>
+        </w:rPr>
+        <w:t>Hice lo mismo para escribir esta parte del documento, así como la portada e índice.</w:t>
+      </w:r>
+    </w:p>
+    <w:p>
+      <w:pPr>
+        <w:spacing w:before="0" w:after="160" w:line="259" w:lineRule="auto"/>
+        <w:ind w:left="0" w:right="0" w:firstLine="0"/>
+        <w:jc w:val="both"/>
+        <w:rPr>
+          <w:rFonts w:ascii="Times New Roman" w:hAnsi="Times New Roman" w:eastAsia="Times New Roman" w:cs="Times New Roman"/>
+          <w:color w:val="auto"/>
+          <w:spacing w:val="0"/>
+          <w:position w:val="0"/>
+          <w:sz w:val="24"/>
+          <w:shd w:val="clear" w:fill="auto"/>
+        </w:rPr>
+      </w:pPr>
+    </w:p>
+    <w:p>
+      <w:pPr>
+        <w:spacing w:before="0" w:after="160" w:line="259" w:lineRule="auto"/>
+        <w:ind w:left="0" w:right="0" w:firstLine="0"/>
+        <w:jc w:val="both"/>
+        <w:rPr>
+          <w:rFonts w:ascii="Times New Roman" w:hAnsi="Times New Roman" w:eastAsia="Times New Roman" w:cs="Times New Roman"/>
+          <w:color w:val="auto"/>
+          <w:spacing w:val="0"/>
+          <w:position w:val="0"/>
+          <w:sz w:val="24"/>
+          <w:shd w:val="clear" w:fill="auto"/>
+        </w:rPr>
+      </w:pPr>
+    </w:p>
+    <w:p>
+      <w:pPr>
+        <w:numPr>
+          <w:ilvl w:val="0"/>
+          <w:numId w:val="5"/>
+        </w:numPr>
+        <w:spacing w:before="0" w:after="160" w:line="259" w:lineRule="auto"/>
+        <w:ind w:leftChars="0" w:right="0" w:rightChars="0"/>
+        <w:jc w:val="both"/>
+        <w:rPr>
+          <w:rFonts w:ascii="Times New Roman" w:hAnsi="Times New Roman" w:eastAsia="Times New Roman" w:cs="Times New Roman"/>
+          <w:b/>
+          <w:color w:val="auto"/>
+          <w:spacing w:val="0"/>
+          <w:position w:val="0"/>
+          <w:sz w:val="24"/>
+          <w:u w:val="single"/>
+          <w:shd w:val="clear" w:fill="auto"/>
+        </w:rPr>
+      </w:pPr>
+      <w:r>
+        <w:rPr>
+          <w:rFonts w:ascii="Times New Roman" w:hAnsi="Times New Roman" w:eastAsia="Times New Roman" w:cs="Times New Roman"/>
+          <w:b/>
+          <w:color w:val="auto"/>
+          <w:spacing w:val="0"/>
+          <w:position w:val="0"/>
+          <w:sz w:val="24"/>
+          <w:u w:val="single"/>
+          <w:shd w:val="clear" w:fill="auto"/>
+        </w:rPr>
+        <w:t>COCIENTE</w:t>
+      </w:r>
+    </w:p>
+    <w:p>
+      <w:pPr>
+        <w:spacing w:before="0" w:after="160" w:line="259" w:lineRule="auto"/>
+        <w:ind w:left="0" w:right="0" w:firstLine="0"/>
+        <w:jc w:val="both"/>
+        <w:rPr>
+          <w:rFonts w:ascii="Times New Roman" w:hAnsi="Times New Roman" w:eastAsia="Times New Roman" w:cs="Times New Roman"/>
+          <w:b/>
+          <w:color w:val="auto"/>
+          <w:spacing w:val="0"/>
+          <w:position w:val="0"/>
+          <w:sz w:val="24"/>
+          <w:u w:val="single"/>
+          <w:shd w:val="clear" w:fill="auto"/>
+        </w:rPr>
+      </w:pPr>
+    </w:p>
+    <w:p>
+      <w:pPr>
+        <w:numPr>
+          <w:ilvl w:val="0"/>
+          <w:numId w:val="6"/>
         </w:numPr>
         <w:tabs>
           <w:tab w:val="left" w:pos="425"/>
@@ -1762,7 +1745,7 @@
       <w:pPr>
         <w:numPr>
           <w:ilvl w:val="0"/>
-          <w:numId w:val="4"/>
+          <w:numId w:val="6"/>
         </w:numPr>
         <w:tabs>
           <w:tab w:val="left" w:pos="425"/>
@@ -1802,8 +1785,6 @@
         </w:rPr>
         <w:t xml:space="preserve"> siguiente</w:t>
       </w:r>
-      <w:bookmarkStart w:id="0" w:name="_GoBack"/>
-      <w:bookmarkEnd w:id="0"/>
       <w:r>
         <w:rPr>
           <w:rFonts w:ascii="Times New Roman" w:hAnsi="Times New Roman" w:eastAsia="Times New Roman" w:cs="Times New Roman"/>
@@ -1820,7 +1801,7 @@
       <w:pPr>
         <w:numPr>
           <w:ilvl w:val="0"/>
-          <w:numId w:val="4"/>
+          <w:numId w:val="6"/>
         </w:numPr>
         <w:tabs>
           <w:tab w:val="left" w:pos="425"/>
@@ -1853,7 +1834,7 @@
       <w:pPr>
         <w:numPr>
           <w:ilvl w:val="0"/>
-          <w:numId w:val="4"/>
+          <w:numId w:val="6"/>
         </w:numPr>
         <w:tabs>
           <w:tab w:val="left" w:pos="425"/>
@@ -1886,7 +1867,7 @@
       <w:pPr>
         <w:numPr>
           <w:ilvl w:val="0"/>
-          <w:numId w:val="4"/>
+          <w:numId w:val="6"/>
         </w:numPr>
         <w:tabs>
           <w:tab w:val="left" w:pos="425"/>
@@ -1919,7 +1900,7 @@
       <w:pPr>
         <w:numPr>
           <w:ilvl w:val="0"/>
-          <w:numId w:val="4"/>
+          <w:numId w:val="6"/>
         </w:numPr>
         <w:tabs>
           <w:tab w:val="left" w:pos="425"/>
@@ -1952,7 +1933,7 @@
       <w:pPr>
         <w:numPr>
           <w:ilvl w:val="0"/>
-          <w:numId w:val="4"/>
+          <w:numId w:val="6"/>
         </w:numPr>
         <w:tabs>
           <w:tab w:val="left" w:pos="425"/>
@@ -1985,7 +1966,7 @@
       <w:pPr>
         <w:numPr>
           <w:ilvl w:val="0"/>
-          <w:numId w:val="4"/>
+          <w:numId w:val="6"/>
         </w:numPr>
         <w:tabs>
           <w:tab w:val="left" w:pos="425"/>
@@ -2016,21 +1997,186 @@
     </w:p>
     <w:p>
       <w:pPr>
+        <w:numPr>
+          <w:numId w:val="0"/>
+        </w:numPr>
         <w:tabs>
           <w:tab w:val="left" w:pos="425"/>
         </w:tabs>
         <w:spacing w:before="0" w:after="160" w:line="259" w:lineRule="auto"/>
-        <w:ind w:left="0" w:right="0" w:firstLine="0"/>
-        <w:jc w:val="both"/>
-        <w:rPr>
-          <w:rFonts w:ascii="Times New Roman" w:hAnsi="Times New Roman" w:eastAsia="Times New Roman" w:cs="Times New Roman"/>
-          <w:color w:val="auto"/>
-          <w:spacing w:val="0"/>
-          <w:position w:val="0"/>
-          <w:sz w:val="24"/>
-          <w:shd w:val="clear" w:fill="auto"/>
-        </w:rPr>
-      </w:pPr>
+        <w:ind w:leftChars="0" w:right="0" w:rightChars="0"/>
+        <w:jc w:val="both"/>
+        <w:rPr>
+          <w:rFonts w:ascii="Times New Roman" w:hAnsi="Times New Roman" w:eastAsia="Times New Roman" w:cs="Times New Roman"/>
+          <w:color w:val="auto"/>
+          <w:spacing w:val="0"/>
+          <w:position w:val="0"/>
+          <w:sz w:val="24"/>
+          <w:shd w:val="clear" w:fill="auto"/>
+        </w:rPr>
+      </w:pPr>
+    </w:p>
+    <w:p>
+      <w:pPr>
+        <w:numPr>
+          <w:ilvl w:val="0"/>
+          <w:numId w:val="5"/>
+        </w:numPr>
+        <w:spacing w:before="0" w:after="160" w:line="259" w:lineRule="auto"/>
+        <w:ind w:leftChars="0" w:right="0" w:rightChars="0"/>
+        <w:jc w:val="both"/>
+        <w:rPr>
+          <w:rFonts w:ascii="Times New Roman" w:hAnsi="Times New Roman" w:eastAsia="Times New Roman" w:cs="Times New Roman"/>
+          <w:b/>
+          <w:color w:val="auto"/>
+          <w:spacing w:val="0"/>
+          <w:position w:val="0"/>
+          <w:sz w:val="24"/>
+          <w:u w:val="single"/>
+          <w:shd w:val="clear" w:fill="auto"/>
+        </w:rPr>
+      </w:pPr>
+      <w:r>
+        <w:rPr>
+          <w:rFonts w:hint="default" w:ascii="Times New Roman" w:hAnsi="Times New Roman" w:eastAsia="Times New Roman" w:cs="Times New Roman"/>
+          <w:b/>
+          <w:color w:val="auto"/>
+          <w:spacing w:val="0"/>
+          <w:position w:val="0"/>
+          <w:sz w:val="24"/>
+          <w:u w:val="single"/>
+          <w:shd w:val="clear" w:fill="auto"/>
+          <w:lang w:val="es-ES"/>
+        </w:rPr>
+        <w:t>RESTA</w:t>
+      </w:r>
+    </w:p>
+    <w:p>
+      <w:pPr>
+        <w:tabs>
+          <w:tab w:val="left" w:pos="425"/>
+        </w:tabs>
+        <w:spacing w:before="0" w:after="160" w:line="259" w:lineRule="auto"/>
+        <w:ind w:left="0" w:right="0" w:firstLine="0"/>
+        <w:jc w:val="both"/>
+        <w:rPr>
+          <w:rFonts w:hint="default" w:ascii="Times New Roman" w:hAnsi="Times New Roman" w:eastAsia="Times New Roman" w:cs="Times New Roman"/>
+          <w:color w:val="auto"/>
+          <w:spacing w:val="0"/>
+          <w:position w:val="0"/>
+          <w:sz w:val="24"/>
+          <w:shd w:val="clear" w:fill="auto"/>
+          <w:lang w:val="es-ES"/>
+        </w:rPr>
+      </w:pPr>
+      <w:r>
+        <w:rPr>
+          <w:rFonts w:hint="default" w:ascii="Times New Roman" w:hAnsi="Times New Roman" w:eastAsia="Times New Roman" w:cs="Times New Roman"/>
+          <w:color w:val="auto"/>
+          <w:spacing w:val="0"/>
+          <w:position w:val="0"/>
+          <w:sz w:val="24"/>
+          <w:shd w:val="clear" w:fill="auto"/>
+          <w:lang w:val="es-ES"/>
+        </w:rPr>
+        <w:t>La clase resta originalmente estaba asignada a otro integrante del equipo (Borja Ernesto Del Valle) pero en vista de que no la hecho y tampoco nos hemos podido comunicar con el, yo (Carlos Rábago) me he encargado de desarrollarla.</w:t>
+      </w:r>
+    </w:p>
+    <w:p>
+      <w:pPr>
+        <w:tabs>
+          <w:tab w:val="left" w:pos="425"/>
+        </w:tabs>
+        <w:spacing w:before="0" w:after="160" w:line="259" w:lineRule="auto"/>
+        <w:ind w:left="0" w:right="0" w:firstLine="0"/>
+        <w:jc w:val="both"/>
+        <w:rPr>
+          <w:rFonts w:hint="default" w:ascii="Times New Roman" w:hAnsi="Times New Roman" w:eastAsia="Times New Roman" w:cs="Times New Roman"/>
+          <w:color w:val="auto"/>
+          <w:spacing w:val="0"/>
+          <w:position w:val="0"/>
+          <w:sz w:val="24"/>
+          <w:shd w:val="clear" w:fill="auto"/>
+          <w:lang w:val="es-ES"/>
+        </w:rPr>
+      </w:pPr>
+      <w:r>
+        <w:rPr>
+          <w:rFonts w:hint="default" w:ascii="Times New Roman" w:hAnsi="Times New Roman" w:eastAsia="Times New Roman" w:cs="Times New Roman"/>
+          <w:color w:val="auto"/>
+          <w:spacing w:val="0"/>
+          <w:position w:val="0"/>
+          <w:sz w:val="24"/>
+          <w:shd w:val="clear" w:fill="auto"/>
+          <w:lang w:val="es-ES"/>
+        </w:rPr>
+        <w:t>Todos los cambios para esta clase los he hecho directamente en la rama master. He hecho un commit para los cambios en el código y otro para los cambios en el Javadoc.</w:t>
+      </w:r>
+    </w:p>
+    <w:p>
+      <w:pPr>
+        <w:tabs>
+          <w:tab w:val="left" w:pos="425"/>
+        </w:tabs>
+        <w:spacing w:before="0" w:after="160" w:line="259" w:lineRule="auto"/>
+        <w:ind w:left="0" w:right="0" w:firstLine="0"/>
+        <w:jc w:val="both"/>
+        <w:rPr>
+          <w:rFonts w:hint="default" w:ascii="Times New Roman" w:hAnsi="Times New Roman" w:eastAsia="Times New Roman" w:cs="Times New Roman"/>
+          <w:color w:val="auto"/>
+          <w:spacing w:val="0"/>
+          <w:position w:val="0"/>
+          <w:sz w:val="24"/>
+          <w:shd w:val="clear" w:fill="auto"/>
+          <w:lang w:val="es-ES"/>
+        </w:rPr>
+      </w:pPr>
+      <w:r>
+        <w:rPr>
+          <w:rFonts w:hint="default" w:ascii="Times New Roman" w:hAnsi="Times New Roman" w:eastAsia="Times New Roman" w:cs="Times New Roman"/>
+          <w:color w:val="auto"/>
+          <w:spacing w:val="0"/>
+          <w:position w:val="0"/>
+          <w:sz w:val="24"/>
+          <w:shd w:val="clear" w:fill="auto"/>
+          <w:lang w:val="es-ES"/>
+        </w:rPr>
+        <w:t>A continuacion he hecho un git push para subir los cambios al repositorio remoto Github.</w:t>
+      </w:r>
+      <w:bookmarkStart w:id="0" w:name="_GoBack"/>
+      <w:bookmarkEnd w:id="0"/>
+    </w:p>
+    <w:p>
+      <w:pPr>
+        <w:spacing w:before="0" w:after="160" w:line="259" w:lineRule="auto"/>
+        <w:ind w:left="0" w:right="0" w:firstLine="0"/>
+        <w:jc w:val="both"/>
+        <w:rPr>
+          <w:rFonts w:hint="default" w:ascii="Times New Roman" w:hAnsi="Times New Roman" w:eastAsia="Times New Roman" w:cs="Times New Roman"/>
+          <w:b/>
+          <w:bCs/>
+          <w:color w:val="auto"/>
+          <w:spacing w:val="0"/>
+          <w:position w:val="0"/>
+          <w:sz w:val="24"/>
+          <w:shd w:val="clear" w:fill="auto"/>
+          <w:lang w:val="es-ES"/>
+        </w:rPr>
+      </w:pPr>
+      <w:r>
+        <w:rPr>
+          <w:rFonts w:hint="default" w:ascii="Times New Roman" w:hAnsi="Times New Roman" w:eastAsia="Times New Roman" w:cs="Times New Roman"/>
+          <w:b/>
+          <w:bCs/>
+          <w:color w:val="auto"/>
+          <w:spacing w:val="0"/>
+          <w:position w:val="0"/>
+          <w:sz w:val="24"/>
+          <w:shd w:val="clear" w:fill="auto"/>
+          <w:lang w:val="es-ES"/>
+        </w:rPr>
+        <w:t>Nota:</w:t>
+      </w:r>
     </w:p>
     <w:p>
       <w:pPr>
@@ -2057,6 +2203,36 @@
         </w:rPr>
         <w:t>Hemos decidido desarrollar el main cada uno sin borrar el código ni sobrescribiendo el de otro compañero para evitar problemas de sincronización.</w:t>
       </w:r>
+    </w:p>
+    <w:p>
+      <w:pPr>
+        <w:spacing w:before="0" w:after="160" w:line="259" w:lineRule="auto"/>
+        <w:ind w:left="0" w:right="0" w:firstLine="0"/>
+        <w:jc w:val="both"/>
+        <w:rPr>
+          <w:rFonts w:ascii="Times New Roman" w:hAnsi="Times New Roman" w:eastAsia="Times New Roman" w:cs="Times New Roman"/>
+          <w:color w:val="auto"/>
+          <w:spacing w:val="0"/>
+          <w:position w:val="0"/>
+          <w:sz w:val="24"/>
+          <w:shd w:val="clear" w:fill="auto"/>
+        </w:rPr>
+      </w:pPr>
+    </w:p>
+    <w:p>
+      <w:pPr>
+        <w:spacing w:before="0" w:after="160" w:line="259" w:lineRule="auto"/>
+        <w:ind w:left="0" w:right="0" w:firstLine="0"/>
+        <w:jc w:val="both"/>
+        <w:rPr>
+          <w:rFonts w:ascii="Times New Roman" w:hAnsi="Times New Roman" w:eastAsia="Times New Roman" w:cs="Times New Roman"/>
+          <w:color w:val="auto"/>
+          <w:spacing w:val="0"/>
+          <w:position w:val="0"/>
+          <w:sz w:val="24"/>
+          <w:shd w:val="clear" w:fill="auto"/>
+        </w:rPr>
+      </w:pPr>
     </w:p>
     <w:p>
       <w:pPr>
@@ -2145,6 +2321,18 @@
 <file path=word/numbering.xml><?xml version="1.0" encoding="utf-8"?>
 <w:numbering xmlns:wpc="http://schemas.microsoft.com/office/word/2010/wordprocessingCanvas" xmlns:mc="http://schemas.openxmlformats.org/markup-compatibility/2006" xmlns:o="urn:schemas-microsoft-com:office:office" xmlns:r="http://schemas.openxmlformats.org/officeDocument/2006/relationships" xmlns:m="http://schemas.openxmlformats.org/officeDocument/2006/math" xmlns:v="urn:schemas-microsoft-com:vml" xmlns:wp14="http://schemas.microsoft.com/office/word/2010/wordprocessingDrawing" xmlns:wp="http://schemas.openxmlformats.org/drawingml/2006/wordprocessingDrawing" xmlns:w10="urn:schemas-microsoft-com:office:word" xmlns:w="http://schemas.openxmlformats.org/wordprocessingml/2006/main" xmlns:w14="http://schemas.microsoft.com/office/word/2010/wordml" xmlns:wpg="http://schemas.microsoft.com/office/word/2010/wordprocessingGroup" xmlns:wpi="http://schemas.microsoft.com/office/word/2010/wordprocessingInk" xmlns:wne="http://schemas.microsoft.com/office/word/2006/wordml" xmlns:wps="http://schemas.microsoft.com/office/word/2010/wordprocessingShape" xmlns:wpsCustomData="http://www.wps.cn/officeDocument/2013/wpsCustomData" mc:Ignorable="w14 wp14">
   <w:abstractNum w:abstractNumId="0">
+    <w:nsid w:val="ADE6BDD7"/>
+    <w:multiLevelType w:val="singleLevel"/>
+    <w:tmpl w:val="ADE6BDD7"/>
+    <w:lvl w:ilvl="0" w:tentative="0">
+      <w:start w:val="1"/>
+      <w:numFmt w:val="decimal"/>
+      <w:suff w:val="space"/>
+      <w:lvlText w:val="%1."/>
+      <w:lvlJc w:val="left"/>
+    </w:lvl>
+  </w:abstractNum>
+  <w:abstractNum w:abstractNumId="1">
     <w:nsid w:val="BF205925"/>
     <w:multiLevelType w:val="singleLevel"/>
     <w:tmpl w:val="BF205925"/>
@@ -2155,7 +2343,7 @@
       <w:lvlJc w:val="left"/>
     </w:lvl>
   </w:abstractNum>
-  <w:abstractNum w:abstractNumId="1">
+  <w:abstractNum w:abstractNumId="2">
     <w:nsid w:val="CF092B84"/>
     <w:multiLevelType w:val="singleLevel"/>
     <w:tmpl w:val="CF092B84"/>
@@ -2166,7 +2354,31 @@
       <w:lvlJc w:val="left"/>
     </w:lvl>
   </w:abstractNum>
-  <w:abstractNum w:abstractNumId="2">
+  <w:abstractNum w:abstractNumId="3">
+    <w:nsid w:val="E7F458A7"/>
+    <w:multiLevelType w:val="singleLevel"/>
+    <w:tmpl w:val="E7F458A7"/>
+    <w:lvl w:ilvl="0" w:tentative="0">
+      <w:start w:val="3"/>
+      <w:numFmt w:val="decimal"/>
+      <w:suff w:val="space"/>
+      <w:lvlText w:val="%1."/>
+      <w:lvlJc w:val="left"/>
+    </w:lvl>
+  </w:abstractNum>
+  <w:abstractNum w:abstractNumId="4">
+    <w:nsid w:val="F6E5593E"/>
+    <w:multiLevelType w:val="singleLevel"/>
+    <w:tmpl w:val="F6E5593E"/>
+    <w:lvl w:ilvl="0" w:tentative="0">
+      <w:start w:val="2"/>
+      <w:numFmt w:val="decimal"/>
+      <w:suff w:val="space"/>
+      <w:lvlText w:val="%1."/>
+      <w:lvlJc w:val="left"/>
+    </w:lvl>
+  </w:abstractNum>
+  <w:abstractNum w:abstractNumId="5">
     <w:nsid w:val="0053208E"/>
     <w:multiLevelType w:val="singleLevel"/>
     <w:tmpl w:val="0053208E"/>
@@ -2177,28 +2389,23 @@
       <w:lvlJc w:val="left"/>
     </w:lvl>
   </w:abstractNum>
-  <w:abstractNum w:abstractNumId="3">
-    <w:nsid w:val="59ADCABA"/>
-    <w:multiLevelType w:val="singleLevel"/>
-    <w:tmpl w:val="59ADCABA"/>
-    <w:lvl w:ilvl="0" w:tentative="0">
-      <w:start w:val="1"/>
-      <w:numFmt w:val="decimal"/>
-      <w:lvlText w:val="%1."/>
-      <w:lvlJc w:val="left"/>
-    </w:lvl>
-  </w:abstractNum>
   <w:num w:numId="1">
+    <w:abstractNumId w:val="0"/>
+  </w:num>
+  <w:num w:numId="2">
+    <w:abstractNumId w:val="5"/>
+  </w:num>
+  <w:num w:numId="3">
+    <w:abstractNumId w:val="4"/>
+  </w:num>
+  <w:num w:numId="4">
     <w:abstractNumId w:val="2"/>
   </w:num>
-  <w:num w:numId="2">
-    <w:abstractNumId w:val="1"/>
-  </w:num>
-  <w:num w:numId="3">
+  <w:num w:numId="5">
     <w:abstractNumId w:val="3"/>
   </w:num>
-  <w:num w:numId="4">
-    <w:abstractNumId w:val="0"/>
+  <w:num w:numId="6">
+    <w:abstractNumId w:val="1"/>
   </w:num>
 </w:numbering>
 </file>
@@ -2468,6 +2675,7 @@
     <w:qFormat/>
     <w:uiPriority w:val="0"/>
     <w:rPr>
+      <w:rFonts w:asciiTheme="minorHAnsi" w:hAnsiTheme="minorHAnsi" w:eastAsiaTheme="minorEastAsia" w:cstheme="minorBidi"/>
       <w:sz w:val="21"/>
       <w:szCs w:val="22"/>
     </w:rPr>

</xml_diff>